<commit_message>
2014 03 28 22:10
Correções no doc  visom so progeto
</commit_message>
<xml_diff>
--- a/A1/Vision_entrevista - Tauani.docx
+++ b/A1/Vision_entrevista - Tauani.docx
@@ -28,6 +28,9 @@
         <w:t>escritórios</w:t>
       </w:r>
       <w:r>
+        <w:rPr>
+          <w:highlight w:val="yellow"/>
+        </w:rPr>
         <w:t>&gt;</w:t>
       </w:r>
       <w:r>
@@ -100,8 +103,21 @@
       <w:pPr>
         <w:ind w:left="720"/>
       </w:pPr>
-      <w:r>
-        <w:t>Desenvolver uma solução para sanar as dificuldades da empresa.</w:t>
+      <w:commentRangeStart w:id="2"/>
+      <w:r>
+        <w:t xml:space="preserve">Desenvolver uma solução para sanar as dificuldades da </w:t>
+      </w:r>
+      <w:proofErr w:type="gramStart"/>
+      <w:r>
+        <w:t>empresa.</w:t>
+      </w:r>
+      <w:commentRangeEnd w:id="2"/>
+      <w:proofErr w:type="gramEnd"/>
+      <w:r>
+        <w:rPr>
+          <w:rStyle w:val="Refdecomentrio"/>
+        </w:rPr>
+        <w:commentReference w:id="2"/>
       </w:r>
     </w:p>
     <w:p>
@@ -191,9 +207,6 @@
             <w:r>
               <w:t>escritório da empresa</w:t>
             </w:r>
-            <w:r>
-              <w:t>.</w:t>
-            </w:r>
           </w:p>
         </w:tc>
       </w:tr>
@@ -238,7 +251,10 @@
               <w:pStyle w:val="InfoBlue"/>
             </w:pPr>
             <w:r>
-              <w:t>O setor de atendimento e o financeiro.</w:t>
+              <w:t>O seto</w:t>
+            </w:r>
+            <w:r>
+              <w:t>r de atendimento e o financeiro</w:t>
             </w:r>
           </w:p>
         </w:tc>
@@ -289,7 +305,10 @@
               <w:t>Os</w:t>
             </w:r>
             <w:r>
-              <w:t xml:space="preserve"> rombos nos fechamento de caixa e fluxos de caixa.</w:t>
+              <w:t xml:space="preserve"> rombos nos fecham</w:t>
+            </w:r>
+            <w:r>
+              <w:t>ento de caixa e fluxos de caixa</w:t>
             </w:r>
           </w:p>
         </w:tc>
@@ -335,11 +354,27 @@
             <w:pPr>
               <w:pStyle w:val="InfoBlue"/>
             </w:pPr>
+            <w:commentRangeStart w:id="3"/>
             <w:r>
               <w:t>Mapear os processos de atendimento e financeiros e desenvolver um sist</w:t>
             </w:r>
             <w:r>
-              <w:t>ema que sistematize essas duas áreas da empresa.</w:t>
+              <w:t xml:space="preserve">ema que sistematize essas duas áreas da </w:t>
+            </w:r>
+            <w:proofErr w:type="gramStart"/>
+            <w:r>
+              <w:t>empresa.</w:t>
+            </w:r>
+            <w:commentRangeEnd w:id="3"/>
+            <w:proofErr w:type="gramEnd"/>
+            <w:r>
+              <w:rPr>
+                <w:rStyle w:val="Refdecomentrio"/>
+                <w:rFonts w:ascii="Times New Roman" w:hAnsi="Times New Roman"/>
+                <w:i w:val="0"/>
+                <w:color w:val="auto"/>
+              </w:rPr>
+              <w:commentReference w:id="3"/>
             </w:r>
           </w:p>
         </w:tc>
@@ -349,12 +384,12 @@
       <w:pPr>
         <w:pStyle w:val="Ttulo2"/>
       </w:pPr>
-      <w:bookmarkStart w:id="2" w:name="_Toc425054392"/>
-      <w:bookmarkStart w:id="3" w:name="_Toc422186485"/>
-      <w:bookmarkStart w:id="4" w:name="_Toc436203380"/>
-      <w:bookmarkStart w:id="5" w:name="_Toc452813580"/>
-      <w:bookmarkStart w:id="6" w:name="_Toc512930908"/>
-      <w:bookmarkStart w:id="7" w:name="_Toc20715757"/>
+      <w:bookmarkStart w:id="4" w:name="_Toc425054392"/>
+      <w:bookmarkStart w:id="5" w:name="_Toc422186485"/>
+      <w:bookmarkStart w:id="6" w:name="_Toc436203380"/>
+      <w:bookmarkStart w:id="7" w:name="_Toc452813580"/>
+      <w:bookmarkStart w:id="8" w:name="_Toc512930908"/>
+      <w:bookmarkStart w:id="9" w:name="_Toc20715757"/>
       <w:proofErr w:type="spellStart"/>
       <w:r>
         <w:t>Product</w:t>
@@ -367,12 +402,12 @@
       <w:r>
         <w:t>Statement</w:t>
       </w:r>
-      <w:bookmarkEnd w:id="2"/>
-      <w:bookmarkEnd w:id="3"/>
       <w:bookmarkEnd w:id="4"/>
       <w:bookmarkEnd w:id="5"/>
       <w:bookmarkEnd w:id="6"/>
       <w:bookmarkEnd w:id="7"/>
+      <w:bookmarkEnd w:id="8"/>
+      <w:bookmarkEnd w:id="9"/>
       <w:proofErr w:type="spellEnd"/>
     </w:p>
     <w:p>
@@ -433,7 +468,7 @@
             </w:r>
             <w:proofErr w:type="spellEnd"/>
             <w:r>
-              <w:t xml:space="preserve"> – escritórios.</w:t>
+              <w:t xml:space="preserve"> – escritórios de contabilidade</w:t>
             </w:r>
           </w:p>
         </w:tc>
@@ -474,11 +509,22 @@
             <w:pPr>
               <w:pStyle w:val="InfoBlue"/>
             </w:pPr>
+            <w:commentRangeStart w:id="10"/>
             <w:r>
               <w:t>Facilitar o controle do</w:t>
             </w:r>
             <w:r>
-              <w:t xml:space="preserve"> negócio.</w:t>
+              <w:t xml:space="preserve"> negócio</w:t>
+            </w:r>
+            <w:commentRangeEnd w:id="10"/>
+            <w:r>
+              <w:rPr>
+                <w:rStyle w:val="Refdecomentrio"/>
+                <w:rFonts w:ascii="Times New Roman" w:hAnsi="Times New Roman"/>
+                <w:i w:val="0"/>
+                <w:color w:val="auto"/>
+              </w:rPr>
+              <w:commentReference w:id="10"/>
             </w:r>
           </w:p>
         </w:tc>
@@ -504,19 +550,9 @@
             <w:r>
               <w:t>The (</w:t>
             </w:r>
-            <w:proofErr w:type="spellStart"/>
-            <w:r>
-              <w:t>product</w:t>
-            </w:r>
-            <w:proofErr w:type="spellEnd"/>
-            <w:r>
-              <w:t xml:space="preserve"> </w:t>
-            </w:r>
-            <w:proofErr w:type="spellStart"/>
-            <w:r>
-              <w:t>name</w:t>
-            </w:r>
-            <w:proofErr w:type="spellEnd"/>
+            <w:r>
+              <w:t>SGE</w:t>
+            </w:r>
             <w:r>
               <w:t>)</w:t>
             </w:r>
@@ -539,7 +575,7 @@
               <w:t xml:space="preserve"> </w:t>
             </w:r>
             <w:r>
-              <w:t xml:space="preserve">SGE - </w:t>
+              <w:t xml:space="preserve"> </w:t>
             </w:r>
             <w:r>
               <w:t>Sistema de gestão</w:t>
@@ -552,9 +588,6 @@
             </w:r>
             <w:r>
               <w:t>rios</w:t>
-            </w:r>
-            <w:r>
-              <w:t>.</w:t>
             </w:r>
           </w:p>
         </w:tc>
@@ -598,16 +631,22 @@
               <w:pStyle w:val="InfoBlue"/>
             </w:pPr>
             <w:r>
-              <w:t>A Sistematizaç</w:t>
-            </w:r>
-            <w:r>
-              <w:t xml:space="preserve">ão dos dois setores e dirimir </w:t>
+              <w:t>Sistematize</w:t>
+            </w:r>
+            <w:r>
+              <w:t xml:space="preserve"> dos dois setores</w:t>
+            </w:r>
+            <w:r>
+              <w:t xml:space="preserve"> atendimento e financeiro visando</w:t>
+            </w:r>
+            <w:r>
+              <w:t xml:space="preserve"> dirimir </w:t>
             </w:r>
             <w:r>
               <w:t>os históricos</w:t>
             </w:r>
             <w:r>
-              <w:t xml:space="preserve"> de prejuízos.</w:t>
+              <w:t xml:space="preserve"> de prejuízos</w:t>
             </w:r>
           </w:p>
         </w:tc>
@@ -650,28 +689,36 @@
             <w:pPr>
               <w:pStyle w:val="InfoBlue"/>
             </w:pPr>
+            <w:commentRangeStart w:id="11"/>
             <w:r>
               <w:t xml:space="preserve">A solução que </w:t>
             </w:r>
             <w:r>
-              <w:t xml:space="preserve">será </w:t>
+              <w:t>será implementada são</w:t>
+            </w:r>
+            <w:r>
+              <w:t xml:space="preserve"> uma alternativa bastante eficaz para </w:t>
+            </w:r>
+            <w:r>
+              <w:t>os problemas</w:t>
+            </w:r>
+            <w:r>
+              <w:t xml:space="preserve"> em </w:t>
             </w:r>
             <w:proofErr w:type="gramStart"/>
             <w:r>
-              <w:t>implementada</w:t>
-            </w:r>
+              <w:t>questão.</w:t>
+            </w:r>
+            <w:commentRangeEnd w:id="11"/>
             <w:proofErr w:type="gramEnd"/>
             <w:r>
-              <w:t xml:space="preserve"> são</w:t>
-            </w:r>
-            <w:r>
-              <w:t xml:space="preserve"> uma alternativa bastante eficaz para </w:t>
-            </w:r>
-            <w:r>
-              <w:t>os problemas</w:t>
-            </w:r>
-            <w:r>
-              <w:t xml:space="preserve"> em questão.</w:t>
+              <w:rPr>
+                <w:rStyle w:val="Refdecomentrio"/>
+                <w:rFonts w:ascii="Times New Roman" w:hAnsi="Times New Roman"/>
+                <w:i w:val="0"/>
+                <w:color w:val="auto"/>
+              </w:rPr>
+              <w:commentReference w:id="11"/>
             </w:r>
           </w:p>
         </w:tc>
@@ -721,6 +768,7 @@
             <w:pPr>
               <w:pStyle w:val="InfoBlue"/>
             </w:pPr>
+            <w:commentRangeStart w:id="12"/>
             <w:r>
               <w:t>A simplificação de processos</w:t>
             </w:r>
@@ -741,6 +789,16 @@
             </w:r>
             <w:r>
               <w:t xml:space="preserve"> </w:t>
+            </w:r>
+            <w:commentRangeEnd w:id="12"/>
+            <w:r>
+              <w:rPr>
+                <w:rStyle w:val="Refdecomentrio"/>
+                <w:rFonts w:ascii="Times New Roman" w:hAnsi="Times New Roman"/>
+                <w:i w:val="0"/>
+                <w:color w:val="auto"/>
+              </w:rPr>
+              <w:commentReference w:id="12"/>
             </w:r>
           </w:p>
         </w:tc>
@@ -755,11 +813,11 @@
         </w:numPr>
         <w:ind w:left="720" w:hanging="720"/>
       </w:pPr>
-      <w:bookmarkStart w:id="8" w:name="_Toc447960005"/>
-      <w:bookmarkStart w:id="9" w:name="_Toc452813581"/>
-      <w:bookmarkStart w:id="10" w:name="_Toc512930909"/>
-      <w:bookmarkStart w:id="11" w:name="_Toc20715758"/>
-      <w:bookmarkStart w:id="12" w:name="_Toc436203381"/>
+      <w:bookmarkStart w:id="13" w:name="_Toc447960005"/>
+      <w:bookmarkStart w:id="14" w:name="_Toc452813581"/>
+      <w:bookmarkStart w:id="15" w:name="_Toc512930909"/>
+      <w:bookmarkStart w:id="16" w:name="_Toc20715758"/>
+      <w:bookmarkStart w:id="17" w:name="_Toc436203381"/>
     </w:p>
     <w:p>
       <w:pPr>
@@ -777,10 +835,10 @@
       <w:r>
         <w:t>Descriptions</w:t>
       </w:r>
-      <w:bookmarkEnd w:id="8"/>
-      <w:bookmarkEnd w:id="9"/>
-      <w:bookmarkEnd w:id="10"/>
-      <w:bookmarkEnd w:id="11"/>
+      <w:bookmarkEnd w:id="13"/>
+      <w:bookmarkEnd w:id="14"/>
+      <w:bookmarkEnd w:id="15"/>
+      <w:bookmarkEnd w:id="16"/>
       <w:proofErr w:type="spellEnd"/>
     </w:p>
     <w:p>
@@ -893,9 +951,15 @@
         </w:tc>
       </w:tr>
       <w:tr>
+        <w:trPr>
+          <w:trHeight w:val="1216"/>
+        </w:trPr>
         <w:tc>
           <w:tcPr>
             <w:tcW w:w="1890" w:type="dxa"/>
+            <w:tcBorders>
+              <w:bottom w:val="single" w:sz="4" w:space="0" w:color="auto"/>
+            </w:tcBorders>
           </w:tcPr>
           <w:p>
             <w:pPr>
@@ -904,11 +968,20 @@
             <w:r>
               <w:t>Analista de vendas</w:t>
             </w:r>
+            <w:r>
+              <w:t xml:space="preserve"> </w:t>
+            </w:r>
+            <w:r>
+              <w:t>(Vendedor)</w:t>
+            </w:r>
           </w:p>
         </w:tc>
         <w:tc>
           <w:tcPr>
             <w:tcW w:w="2610" w:type="dxa"/>
+            <w:tcBorders>
+              <w:bottom w:val="single" w:sz="4" w:space="0" w:color="auto"/>
+            </w:tcBorders>
           </w:tcPr>
           <w:p>
             <w:pPr>
@@ -922,6 +995,9 @@
         <w:tc>
           <w:tcPr>
             <w:tcW w:w="3960" w:type="dxa"/>
+            <w:tcBorders>
+              <w:bottom w:val="single" w:sz="4" w:space="0" w:color="auto"/>
+            </w:tcBorders>
           </w:tcPr>
           <w:p>
             <w:pPr>
@@ -951,9 +1027,199 @@
               <w:t>Projeto foi aprovado e há garantias necessárias que será sustentável.</w:t>
             </w:r>
           </w:p>
+        </w:tc>
+      </w:tr>
+      <w:tr>
+        <w:trPr>
+          <w:trHeight w:val="225"/>
+        </w:trPr>
+        <w:tc>
+          <w:tcPr>
+            <w:tcW w:w="1890" w:type="dxa"/>
+            <w:tcBorders>
+              <w:top w:val="single" w:sz="4" w:space="0" w:color="auto"/>
+              <w:bottom w:val="single" w:sz="4" w:space="0" w:color="auto"/>
+            </w:tcBorders>
+          </w:tcPr>
+          <w:p>
+            <w:pPr>
+              <w:pStyle w:val="InfoBlue"/>
+            </w:pPr>
+            <w:r>
+              <w:t xml:space="preserve">Aprovado </w:t>
+            </w:r>
+            <w:r>
+              <w:t>[cliente]</w:t>
+            </w:r>
+          </w:p>
+        </w:tc>
+        <w:tc>
+          <w:tcPr>
+            <w:tcW w:w="2610" w:type="dxa"/>
+            <w:tcBorders>
+              <w:top w:val="single" w:sz="4" w:space="0" w:color="auto"/>
+              <w:bottom w:val="single" w:sz="4" w:space="0" w:color="auto"/>
+            </w:tcBorders>
+          </w:tcPr>
+          <w:p>
+            <w:pPr>
+              <w:pStyle w:val="InfoBlue"/>
+            </w:pPr>
+            <w:r>
+              <w:t>Conselho da empresa</w:t>
+            </w:r>
+          </w:p>
+        </w:tc>
+        <w:tc>
+          <w:tcPr>
+            <w:tcW w:w="3960" w:type="dxa"/>
+            <w:tcBorders>
+              <w:top w:val="single" w:sz="4" w:space="0" w:color="auto"/>
+              <w:bottom w:val="single" w:sz="4" w:space="0" w:color="auto"/>
+            </w:tcBorders>
+          </w:tcPr>
+          <w:p>
+            <w:pPr>
+              <w:pStyle w:val="InfoBlue"/>
+            </w:pPr>
+            <w:r>
+              <w:t xml:space="preserve">Pagar o trabalho de desenvolvimento </w:t>
+            </w:r>
+          </w:p>
+        </w:tc>
+      </w:tr>
+      <w:tr>
+        <w:trPr>
+          <w:trHeight w:val="436"/>
+        </w:trPr>
+        <w:tc>
+          <w:tcPr>
+            <w:tcW w:w="1890" w:type="dxa"/>
+            <w:tcBorders>
+              <w:top w:val="single" w:sz="4" w:space="0" w:color="auto"/>
+              <w:bottom w:val="single" w:sz="4" w:space="0" w:color="auto"/>
+            </w:tcBorders>
+          </w:tcPr>
+          <w:p>
+            <w:pPr>
+              <w:pStyle w:val="InfoBlue"/>
+            </w:pPr>
+            <w:r>
+              <w:lastRenderedPageBreak/>
+              <w:t>Testador</w:t>
+            </w:r>
+            <w:r>
+              <w:t xml:space="preserve"> [usuário]</w:t>
+            </w:r>
+          </w:p>
+        </w:tc>
+        <w:tc>
+          <w:tcPr>
+            <w:tcW w:w="2610" w:type="dxa"/>
+            <w:tcBorders>
+              <w:top w:val="single" w:sz="4" w:space="0" w:color="auto"/>
+              <w:bottom w:val="single" w:sz="4" w:space="0" w:color="auto"/>
+            </w:tcBorders>
+          </w:tcPr>
+          <w:p>
+            <w:pPr>
+              <w:pStyle w:val="InfoBlue"/>
+            </w:pPr>
+            <w:r>
+              <w:t xml:space="preserve">Testa </w:t>
+            </w:r>
+            <w:proofErr w:type="gramStart"/>
+            <w:r>
+              <w:t>Aplicação desenvolvidas</w:t>
+            </w:r>
+            <w:proofErr w:type="gramEnd"/>
+          </w:p>
+        </w:tc>
+        <w:tc>
+          <w:tcPr>
+            <w:tcW w:w="3960" w:type="dxa"/>
+            <w:tcBorders>
+              <w:top w:val="single" w:sz="4" w:space="0" w:color="auto"/>
+              <w:bottom w:val="single" w:sz="4" w:space="0" w:color="auto"/>
+            </w:tcBorders>
+          </w:tcPr>
           <w:p>
             <w:pPr>
               <w:pStyle w:val="Corpodetexto"/>
+              <w:rPr>
+                <w:i/>
+              </w:rPr>
+            </w:pPr>
+            <w:r>
+              <w:rPr>
+                <w:i/>
+              </w:rPr>
+              <w:t xml:space="preserve">Testar o programa e </w:t>
+            </w:r>
+            <w:r>
+              <w:rPr>
+                <w:i/>
+              </w:rPr>
+              <w:t>relatar</w:t>
+            </w:r>
+            <w:r>
+              <w:rPr>
+                <w:i/>
+              </w:rPr>
+              <w:t xml:space="preserve"> possíveis falhas</w:t>
+            </w:r>
+            <w:r>
+              <w:rPr>
+                <w:i/>
+              </w:rPr>
+              <w:t xml:space="preserve">. </w:t>
+            </w:r>
+          </w:p>
+        </w:tc>
+      </w:tr>
+      <w:tr>
+        <w:trPr>
+          <w:trHeight w:val="436"/>
+        </w:trPr>
+        <w:tc>
+          <w:tcPr>
+            <w:tcW w:w="1890" w:type="dxa"/>
+            <w:tcBorders>
+              <w:top w:val="single" w:sz="4" w:space="0" w:color="auto"/>
+            </w:tcBorders>
+          </w:tcPr>
+          <w:p>
+            <w:pPr>
+              <w:pStyle w:val="InfoBlue"/>
+            </w:pPr>
+          </w:p>
+        </w:tc>
+        <w:tc>
+          <w:tcPr>
+            <w:tcW w:w="2610" w:type="dxa"/>
+            <w:tcBorders>
+              <w:top w:val="single" w:sz="4" w:space="0" w:color="auto"/>
+            </w:tcBorders>
+          </w:tcPr>
+          <w:p>
+            <w:pPr>
+              <w:pStyle w:val="InfoBlue"/>
+            </w:pPr>
+          </w:p>
+        </w:tc>
+        <w:tc>
+          <w:tcPr>
+            <w:tcW w:w="3960" w:type="dxa"/>
+            <w:tcBorders>
+              <w:top w:val="single" w:sz="4" w:space="0" w:color="auto"/>
+            </w:tcBorders>
+          </w:tcPr>
+          <w:p>
+            <w:pPr>
+              <w:pStyle w:val="Corpodetexto"/>
+              <w:rPr>
+                <w:i/>
+              </w:rPr>
             </w:pPr>
           </w:p>
         </w:tc>
@@ -968,14 +1234,14 @@
       <w:pPr>
         <w:pStyle w:val="Ttulo2"/>
       </w:pPr>
-      <w:bookmarkStart w:id="13" w:name="_Toc425054386"/>
-      <w:bookmarkStart w:id="14" w:name="_Toc342757864"/>
-      <w:bookmarkStart w:id="15" w:name="_Toc346297773"/>
-      <w:bookmarkStart w:id="16" w:name="_Toc422186479"/>
-      <w:bookmarkStart w:id="17" w:name="_Toc436203384"/>
-      <w:bookmarkStart w:id="18" w:name="_Toc452813585"/>
-      <w:bookmarkStart w:id="19" w:name="_Toc512930912"/>
-      <w:bookmarkStart w:id="20" w:name="_Toc20715759"/>
+      <w:bookmarkStart w:id="18" w:name="_Toc425054386"/>
+      <w:bookmarkStart w:id="19" w:name="_Toc342757864"/>
+      <w:bookmarkStart w:id="20" w:name="_Toc346297773"/>
+      <w:bookmarkStart w:id="21" w:name="_Toc422186479"/>
+      <w:bookmarkStart w:id="22" w:name="_Toc436203384"/>
+      <w:bookmarkStart w:id="23" w:name="_Toc452813585"/>
+      <w:bookmarkStart w:id="24" w:name="_Toc512930912"/>
+      <w:bookmarkStart w:id="25" w:name="_Toc20715759"/>
       <w:proofErr w:type="spellStart"/>
       <w:r>
         <w:t>User</w:t>
@@ -988,503 +1254,520 @@
       <w:r>
         <w:t>Environment</w:t>
       </w:r>
-      <w:bookmarkEnd w:id="13"/>
-      <w:bookmarkEnd w:id="14"/>
-      <w:bookmarkEnd w:id="15"/>
-      <w:bookmarkEnd w:id="16"/>
-      <w:bookmarkEnd w:id="17"/>
       <w:bookmarkEnd w:id="18"/>
       <w:bookmarkEnd w:id="19"/>
       <w:bookmarkEnd w:id="20"/>
-      <w:proofErr w:type="spellEnd"/>
-    </w:p>
-    <w:p>
-      <w:pPr>
-        <w:pStyle w:val="InfoBlue"/>
-        <w:rPr>
-          <w:lang w:val="en-US"/>
-        </w:rPr>
-      </w:pPr>
-      <w:r>
-        <w:rPr>
-          <w:lang w:val="en-US"/>
-        </w:rPr>
-        <w:t>[Detail the working environment of the target user. Here are some suggestions:</w:t>
-      </w:r>
-    </w:p>
-    <w:p>
-      <w:pPr>
-        <w:pStyle w:val="Corpodetexto"/>
-        <w:ind w:left="0"/>
-        <w:rPr>
-          <w:lang w:val="en-US"/>
-        </w:rPr>
-      </w:pPr>
-      <w:r>
-        <w:rPr>
-          <w:lang w:val="en-US"/>
-        </w:rPr>
-        <w:t xml:space="preserve">O </w:t>
-      </w:r>
-      <w:proofErr w:type="spellStart"/>
-      <w:r>
-        <w:rPr>
-          <w:lang w:val="en-US"/>
-        </w:rPr>
-        <w:t>sistema</w:t>
-      </w:r>
-      <w:proofErr w:type="spellEnd"/>
-      <w:r>
-        <w:rPr>
-          <w:lang w:val="en-US"/>
-        </w:rPr>
-        <w:t xml:space="preserve"> </w:t>
-      </w:r>
-      <w:proofErr w:type="spellStart"/>
-      <w:r>
-        <w:rPr>
-          <w:lang w:val="en-US"/>
-        </w:rPr>
-        <w:t>terá</w:t>
-      </w:r>
-      <w:proofErr w:type="spellEnd"/>
-      <w:r>
-        <w:rPr>
-          <w:lang w:val="en-US"/>
-        </w:rPr>
-        <w:t xml:space="preserve"> um </w:t>
-      </w:r>
-      <w:proofErr w:type="spellStart"/>
-      <w:r>
-        <w:rPr>
-          <w:lang w:val="en-US"/>
-        </w:rPr>
-        <w:t>servidor</w:t>
-      </w:r>
-      <w:proofErr w:type="spellEnd"/>
-      <w:r>
-        <w:rPr>
-          <w:lang w:val="en-US"/>
-        </w:rPr>
-        <w:t xml:space="preserve"> local com </w:t>
-      </w:r>
-      <w:proofErr w:type="spellStart"/>
-      <w:r>
-        <w:rPr>
-          <w:lang w:val="en-US"/>
-        </w:rPr>
-        <w:t>uma</w:t>
-      </w:r>
-      <w:proofErr w:type="spellEnd"/>
-      <w:r>
-        <w:rPr>
-          <w:lang w:val="en-US"/>
-        </w:rPr>
-        <w:t xml:space="preserve"> </w:t>
-      </w:r>
-      <w:proofErr w:type="spellStart"/>
-      <w:r>
-        <w:rPr>
-          <w:lang w:val="en-US"/>
-        </w:rPr>
-        <w:t>rede</w:t>
-      </w:r>
-      <w:proofErr w:type="spellEnd"/>
-      <w:r>
-        <w:rPr>
-          <w:lang w:val="en-US"/>
-        </w:rPr>
-        <w:t xml:space="preserve"> </w:t>
-      </w:r>
-      <w:proofErr w:type="spellStart"/>
-      <w:r>
-        <w:rPr>
-          <w:lang w:val="en-US"/>
-        </w:rPr>
-        <w:t>interna</w:t>
-      </w:r>
-      <w:proofErr w:type="spellEnd"/>
-      <w:r>
-        <w:rPr>
-          <w:lang w:val="en-US"/>
-        </w:rPr>
-        <w:t xml:space="preserve"> </w:t>
-      </w:r>
-      <w:proofErr w:type="spellStart"/>
-      <w:proofErr w:type="gramStart"/>
-      <w:r>
-        <w:rPr>
-          <w:lang w:val="en-US"/>
-        </w:rPr>
-        <w:t>ja</w:t>
-      </w:r>
-      <w:proofErr w:type="spellEnd"/>
-      <w:proofErr w:type="gramEnd"/>
-      <w:r>
-        <w:rPr>
-          <w:lang w:val="en-US"/>
-        </w:rPr>
-        <w:t xml:space="preserve"> </w:t>
-      </w:r>
-      <w:proofErr w:type="spellStart"/>
-      <w:r>
-        <w:rPr>
-          <w:lang w:val="en-US"/>
-        </w:rPr>
-        <w:t>existente</w:t>
-      </w:r>
-      <w:proofErr w:type="spellEnd"/>
-      <w:r>
-        <w:rPr>
-          <w:lang w:val="en-US"/>
-        </w:rPr>
-        <w:t>.</w:t>
-      </w:r>
-    </w:p>
-    <w:p>
-      <w:pPr>
-        <w:pStyle w:val="InfoBlue"/>
-        <w:rPr>
-          <w:lang w:val="en-US"/>
-        </w:rPr>
-      </w:pPr>
-      <w:r>
-        <w:rPr>
-          <w:lang w:val="en-US"/>
-        </w:rPr>
-        <w:t>Number of people involved in completing the task? Is this changing?</w:t>
-      </w:r>
-    </w:p>
-    <w:p>
-      <w:pPr>
-        <w:pStyle w:val="Corpodetexto"/>
-        <w:ind w:left="0"/>
-      </w:pPr>
-      <w:r>
-        <w:rPr>
-          <w:lang w:val="en-US"/>
-        </w:rPr>
-        <w:t xml:space="preserve">Sera </w:t>
-      </w:r>
-      <w:r>
-        <w:t>inic</w:t>
-      </w:r>
-      <w:r>
-        <w:t xml:space="preserve">ialmente atendentes e operadores de caixa e gerentes financeiro e secretários </w:t>
-      </w:r>
-    </w:p>
-    <w:p>
-      <w:pPr>
-        <w:pStyle w:val="Corpodetexto"/>
-        <w:rPr>
-          <w:lang w:val="en-US"/>
-        </w:rPr>
-      </w:pPr>
-    </w:p>
-    <w:p>
-      <w:pPr>
-        <w:pStyle w:val="InfoBlue"/>
-        <w:rPr>
-          <w:lang w:val="en-US"/>
-        </w:rPr>
-      </w:pPr>
-      <w:r>
-        <w:rPr>
-          <w:lang w:val="en-US"/>
-        </w:rPr>
-        <w:t>How long is a task cycle? Amount of time spent in each activity? Is this changing?</w:t>
-      </w:r>
-    </w:p>
-    <w:p>
-      <w:pPr>
-        <w:pStyle w:val="Corpodetexto"/>
-        <w:ind w:left="0"/>
-        <w:rPr>
-          <w:lang w:val="en-US"/>
-        </w:rPr>
-      </w:pPr>
-      <w:proofErr w:type="gramStart"/>
-      <w:r>
-        <w:rPr>
-          <w:lang w:val="en-US"/>
-        </w:rPr>
-        <w:t xml:space="preserve">As </w:t>
-      </w:r>
-      <w:r>
-        <w:t>tarefas</w:t>
-      </w:r>
-      <w:r>
-        <w:rPr>
-          <w:lang w:val="en-US"/>
-        </w:rPr>
-        <w:t xml:space="preserve"> </w:t>
-      </w:r>
-      <w:r>
-        <w:rPr>
-          <w:lang w:val="en-US"/>
-        </w:rPr>
-        <w:t xml:space="preserve">de </w:t>
-      </w:r>
-      <w:r>
-        <w:t>contábeis</w:t>
-      </w:r>
-      <w:r>
-        <w:rPr>
-          <w:lang w:val="en-US"/>
-        </w:rPr>
-        <w:t xml:space="preserve"> </w:t>
-      </w:r>
-      <w:proofErr w:type="spellStart"/>
-      <w:r>
-        <w:rPr>
-          <w:lang w:val="en-US"/>
-        </w:rPr>
-        <w:t>são</w:t>
-      </w:r>
-      <w:proofErr w:type="spellEnd"/>
-      <w:r>
-        <w:rPr>
-          <w:lang w:val="en-US"/>
-        </w:rPr>
-        <w:t xml:space="preserve"> </w:t>
-      </w:r>
-      <w:proofErr w:type="spellStart"/>
-      <w:r>
-        <w:rPr>
-          <w:lang w:val="en-US"/>
-        </w:rPr>
-        <w:t>trabalhosas</w:t>
-      </w:r>
-      <w:proofErr w:type="spellEnd"/>
-      <w:r>
-        <w:rPr>
-          <w:lang w:val="en-US"/>
-        </w:rPr>
-        <w:t xml:space="preserve"> e </w:t>
-      </w:r>
-      <w:proofErr w:type="spellStart"/>
-      <w:r>
-        <w:rPr>
-          <w:lang w:val="en-US"/>
-        </w:rPr>
-        <w:t>potuais</w:t>
-      </w:r>
-      <w:proofErr w:type="spellEnd"/>
-      <w:r>
-        <w:rPr>
-          <w:lang w:val="en-US"/>
-        </w:rPr>
-        <w:t xml:space="preserve"> com </w:t>
-      </w:r>
-      <w:proofErr w:type="spellStart"/>
-      <w:r>
-        <w:rPr>
-          <w:lang w:val="en-US"/>
-        </w:rPr>
-        <w:t>erros</w:t>
-      </w:r>
-      <w:proofErr w:type="spellEnd"/>
-      <w:r>
-        <w:rPr>
-          <w:lang w:val="en-US"/>
-        </w:rPr>
-        <w:t xml:space="preserve"> </w:t>
-      </w:r>
-      <w:proofErr w:type="spellStart"/>
-      <w:r>
-        <w:rPr>
-          <w:lang w:val="en-US"/>
-        </w:rPr>
-        <w:t>frequentes</w:t>
-      </w:r>
-      <w:proofErr w:type="spellEnd"/>
-      <w:r>
-        <w:rPr>
-          <w:lang w:val="en-US"/>
-        </w:rPr>
-        <w:t>.</w:t>
-      </w:r>
-      <w:proofErr w:type="gramEnd"/>
-    </w:p>
-    <w:p>
-      <w:pPr>
-        <w:pStyle w:val="Corpodetexto"/>
-        <w:ind w:left="0"/>
-      </w:pPr>
-    </w:p>
-    <w:p>
-      <w:pPr>
-        <w:pStyle w:val="InfoBlue"/>
-        <w:rPr>
-          <w:lang w:val="en-US"/>
-        </w:rPr>
-      </w:pPr>
-      <w:r>
-        <w:rPr>
-          <w:lang w:val="en-US"/>
-        </w:rPr>
-        <w:t>Any unique environmental constraints: mobile, outdoors, in-flight, and so on?</w:t>
-      </w:r>
-    </w:p>
-    <w:p>
-      <w:pPr>
-        <w:pStyle w:val="InfoBlue"/>
-        <w:rPr>
-          <w:lang w:val="en-US"/>
-        </w:rPr>
-      </w:pPr>
-    </w:p>
-    <w:p>
-      <w:pPr>
-        <w:pStyle w:val="InfoBlue"/>
-      </w:pPr>
-      <w:r>
-        <w:rPr>
-          <w:lang w:val="en-US"/>
-        </w:rPr>
-        <w:t xml:space="preserve">Which system platforms are in use today? </w:t>
-      </w:r>
-      <w:r>
-        <w:t xml:space="preserve">Future </w:t>
-      </w:r>
-      <w:proofErr w:type="spellStart"/>
-      <w:r>
-        <w:t>platforms</w:t>
-      </w:r>
-      <w:proofErr w:type="spellEnd"/>
-      <w:r>
-        <w:t>?</w:t>
-      </w:r>
-    </w:p>
-    <w:p>
-      <w:pPr>
-        <w:pStyle w:val="Corpodetexto"/>
-        <w:ind w:left="0"/>
-      </w:pPr>
-      <w:r>
-        <w:t>Não esta programando</w:t>
-      </w:r>
-      <w:r>
-        <w:t>, mas</w:t>
-      </w:r>
-      <w:r>
-        <w:t xml:space="preserve"> </w:t>
-      </w:r>
-      <w:r>
-        <w:t>será</w:t>
-      </w:r>
-      <w:r>
-        <w:t xml:space="preserve"> desenvolvido em </w:t>
-      </w:r>
-      <w:proofErr w:type="spellStart"/>
-      <w:r>
-        <w:t>python</w:t>
-      </w:r>
-      <w:proofErr w:type="spellEnd"/>
-      <w:r>
-        <w:t xml:space="preserve"> com banco de dados </w:t>
-      </w:r>
-      <w:proofErr w:type="spellStart"/>
-      <w:r>
-        <w:t>postgre</w:t>
-      </w:r>
-      <w:proofErr w:type="spellEnd"/>
-      <w:r>
-        <w:t>.</w:t>
-      </w:r>
-    </w:p>
-    <w:p>
-      <w:pPr>
-        <w:pStyle w:val="InfoBlue"/>
-        <w:rPr>
-          <w:lang w:val="en-US"/>
-        </w:rPr>
-      </w:pPr>
-      <w:r>
-        <w:rPr>
-          <w:lang w:val="en-US"/>
-        </w:rPr>
-        <w:t>What other applications are in use? Does your application need to integrate with them?</w:t>
-      </w:r>
-    </w:p>
-    <w:p>
-      <w:pPr>
-        <w:pStyle w:val="Corpodetexto"/>
-        <w:ind w:left="0"/>
-      </w:pPr>
-      <w:r>
-        <w:t xml:space="preserve">Os </w:t>
-      </w:r>
-      <w:r>
-        <w:t>usuários</w:t>
-      </w:r>
-      <w:r>
-        <w:t xml:space="preserve"> serão os próprios funcionários</w:t>
-      </w:r>
-    </w:p>
-    <w:p>
-      <w:pPr>
-        <w:pStyle w:val="InfoBlue"/>
-        <w:rPr>
-          <w:lang w:val="en-US"/>
-        </w:rPr>
-      </w:pPr>
-      <w:r>
-        <w:rPr>
-          <w:lang w:val="en-US"/>
-        </w:rPr>
-        <w:t>This is where extracts from the Business Model could be included to outline the task and roles involved, and so on.]</w:t>
-      </w:r>
-    </w:p>
-    <w:p>
-      <w:pPr>
-        <w:pStyle w:val="Corpodetexto"/>
-        <w:ind w:left="0"/>
-      </w:pPr>
-      <w:r>
-        <w:t xml:space="preserve">Não foi definido neste momento </w:t>
-      </w:r>
-    </w:p>
-    <w:p>
-      <w:pPr>
-        <w:pStyle w:val="Corpodetexto"/>
-      </w:pPr>
-    </w:p>
-    <w:p>
-      <w:pPr>
-        <w:pStyle w:val="Ttulo1"/>
-      </w:pPr>
-      <w:bookmarkStart w:id="21" w:name="_Toc436203387"/>
-      <w:bookmarkStart w:id="22" w:name="_Toc452813590"/>
-      <w:bookmarkStart w:id="23" w:name="_Toc512930915"/>
-      <w:bookmarkStart w:id="24" w:name="_Toc20715760"/>
-      <w:bookmarkEnd w:id="12"/>
-      <w:proofErr w:type="spellStart"/>
-      <w:r>
-        <w:t>Product</w:t>
-      </w:r>
-      <w:proofErr w:type="spellEnd"/>
-      <w:r>
-        <w:t xml:space="preserve"> Overview</w:t>
-      </w:r>
       <w:bookmarkEnd w:id="21"/>
       <w:bookmarkEnd w:id="22"/>
       <w:bookmarkEnd w:id="23"/>
       <w:bookmarkEnd w:id="24"/>
+      <w:bookmarkEnd w:id="25"/>
+      <w:proofErr w:type="spellEnd"/>
     </w:p>
     <w:p>
       <w:pPr>
+        <w:pStyle w:val="InfoBlue"/>
+        <w:rPr>
+          <w:lang w:val="en-US"/>
+        </w:rPr>
+      </w:pPr>
+      <w:r>
+        <w:rPr>
+          <w:lang w:val="en-US"/>
+        </w:rPr>
+        <w:t>[Detail the working environment of the target user. Here are some suggestions:</w:t>
+      </w:r>
+    </w:p>
+    <w:p>
+      <w:pPr>
+        <w:pStyle w:val="Corpodetexto"/>
+        <w:ind w:left="0"/>
+        <w:rPr>
+          <w:lang w:val="en-US"/>
+        </w:rPr>
+      </w:pPr>
+      <w:r>
+        <w:rPr>
+          <w:lang w:val="en-US"/>
+        </w:rPr>
+        <w:t xml:space="preserve">O </w:t>
+      </w:r>
+      <w:proofErr w:type="spellStart"/>
+      <w:r>
+        <w:rPr>
+          <w:lang w:val="en-US"/>
+        </w:rPr>
+        <w:t>sistema</w:t>
+      </w:r>
+      <w:proofErr w:type="spellEnd"/>
+      <w:r>
+        <w:rPr>
+          <w:lang w:val="en-US"/>
+        </w:rPr>
+        <w:t xml:space="preserve"> </w:t>
+      </w:r>
+      <w:proofErr w:type="spellStart"/>
+      <w:r>
+        <w:rPr>
+          <w:lang w:val="en-US"/>
+        </w:rPr>
+        <w:t>terá</w:t>
+      </w:r>
+      <w:proofErr w:type="spellEnd"/>
+      <w:r>
+        <w:rPr>
+          <w:lang w:val="en-US"/>
+        </w:rPr>
+        <w:t xml:space="preserve"> um </w:t>
+      </w:r>
+      <w:proofErr w:type="spellStart"/>
+      <w:r>
+        <w:rPr>
+          <w:lang w:val="en-US"/>
+        </w:rPr>
+        <w:t>servidor</w:t>
+      </w:r>
+      <w:proofErr w:type="spellEnd"/>
+      <w:r>
+        <w:rPr>
+          <w:lang w:val="en-US"/>
+        </w:rPr>
+        <w:t xml:space="preserve"> local com </w:t>
+      </w:r>
+      <w:proofErr w:type="spellStart"/>
+      <w:r>
+        <w:rPr>
+          <w:lang w:val="en-US"/>
+        </w:rPr>
+        <w:t>uma</w:t>
+      </w:r>
+      <w:proofErr w:type="spellEnd"/>
+      <w:r>
+        <w:rPr>
+          <w:lang w:val="en-US"/>
+        </w:rPr>
+        <w:t xml:space="preserve"> </w:t>
+      </w:r>
+      <w:proofErr w:type="spellStart"/>
+      <w:r>
+        <w:rPr>
+          <w:lang w:val="en-US"/>
+        </w:rPr>
+        <w:t>rede</w:t>
+      </w:r>
+      <w:proofErr w:type="spellEnd"/>
+      <w:r>
+        <w:rPr>
+          <w:lang w:val="en-US"/>
+        </w:rPr>
+        <w:t xml:space="preserve"> </w:t>
+      </w:r>
+      <w:proofErr w:type="spellStart"/>
+      <w:r>
+        <w:rPr>
+          <w:lang w:val="en-US"/>
+        </w:rPr>
+        <w:t>interna</w:t>
+      </w:r>
+      <w:proofErr w:type="spellEnd"/>
+      <w:r>
+        <w:rPr>
+          <w:lang w:val="en-US"/>
+        </w:rPr>
+        <w:t xml:space="preserve"> </w:t>
+      </w:r>
+      <w:proofErr w:type="spellStart"/>
+      <w:proofErr w:type="gramStart"/>
+      <w:r>
+        <w:rPr>
+          <w:lang w:val="en-US"/>
+        </w:rPr>
+        <w:t>ja</w:t>
+      </w:r>
+      <w:proofErr w:type="spellEnd"/>
+      <w:proofErr w:type="gramEnd"/>
+      <w:r>
+        <w:rPr>
+          <w:lang w:val="en-US"/>
+        </w:rPr>
+        <w:t xml:space="preserve"> </w:t>
+      </w:r>
+      <w:proofErr w:type="spellStart"/>
+      <w:r>
+        <w:rPr>
+          <w:lang w:val="en-US"/>
+        </w:rPr>
+        <w:t>existente</w:t>
+      </w:r>
+      <w:proofErr w:type="spellEnd"/>
+      <w:r>
+        <w:rPr>
+          <w:lang w:val="en-US"/>
+        </w:rPr>
+        <w:t>.</w:t>
+      </w:r>
+    </w:p>
+    <w:p>
+      <w:pPr>
+        <w:pStyle w:val="InfoBlue"/>
+        <w:rPr>
+          <w:lang w:val="en-US"/>
+        </w:rPr>
+      </w:pPr>
+      <w:r>
+        <w:rPr>
+          <w:lang w:val="en-US"/>
+        </w:rPr>
+        <w:t>Number of people involved in completing the task? Is this changing?</w:t>
+      </w:r>
+    </w:p>
+    <w:p>
+      <w:pPr>
+        <w:pStyle w:val="Corpodetexto"/>
+        <w:ind w:left="0"/>
+      </w:pPr>
+      <w:r>
+        <w:rPr>
+          <w:lang w:val="en-US"/>
+        </w:rPr>
+        <w:t xml:space="preserve">Sera </w:t>
+      </w:r>
+      <w:r>
+        <w:t>inic</w:t>
+      </w:r>
+      <w:r>
+        <w:t xml:space="preserve">ialmente </w:t>
+      </w:r>
+      <w:commentRangeStart w:id="26"/>
+      <w:r>
+        <w:t xml:space="preserve">atendentes e operadores de caixa e gerentes financeiro e secretários </w:t>
+      </w:r>
+      <w:commentRangeEnd w:id="26"/>
+      <w:r>
+        <w:rPr>
+          <w:rStyle w:val="Refdecomentrio"/>
+        </w:rPr>
+        <w:commentReference w:id="26"/>
+      </w:r>
+    </w:p>
+    <w:p>
+      <w:pPr>
+        <w:pStyle w:val="Corpodetexto"/>
+        <w:rPr>
+          <w:lang w:val="en-US"/>
+        </w:rPr>
+      </w:pPr>
+    </w:p>
+    <w:p>
+      <w:pPr>
+        <w:pStyle w:val="InfoBlue"/>
+        <w:rPr>
+          <w:lang w:val="en-US"/>
+        </w:rPr>
+      </w:pPr>
+      <w:r>
+        <w:rPr>
+          <w:lang w:val="en-US"/>
+        </w:rPr>
+        <w:t>How long is a task cycle? Amount of time spent in each activity? Is this changing?</w:t>
+      </w:r>
+    </w:p>
+    <w:p>
+      <w:pPr>
+        <w:pStyle w:val="Corpodetexto"/>
+        <w:ind w:left="0"/>
+        <w:rPr>
+          <w:lang w:val="en-US"/>
+        </w:rPr>
+      </w:pPr>
+      <w:proofErr w:type="gramStart"/>
+      <w:r>
+        <w:rPr>
+          <w:lang w:val="en-US"/>
+        </w:rPr>
+        <w:t xml:space="preserve">As </w:t>
+      </w:r>
+      <w:r>
+        <w:t>tarefas</w:t>
+      </w:r>
+      <w:r>
+        <w:rPr>
+          <w:lang w:val="en-US"/>
+        </w:rPr>
+        <w:t xml:space="preserve"> </w:t>
+      </w:r>
+      <w:r>
+        <w:rPr>
+          <w:lang w:val="en-US"/>
+        </w:rPr>
+        <w:t xml:space="preserve">de </w:t>
+      </w:r>
+      <w:r>
+        <w:t>contábeis</w:t>
+      </w:r>
+      <w:r>
+        <w:rPr>
+          <w:lang w:val="en-US"/>
+        </w:rPr>
+        <w:t xml:space="preserve"> </w:t>
+      </w:r>
+      <w:proofErr w:type="spellStart"/>
+      <w:r>
+        <w:rPr>
+          <w:lang w:val="en-US"/>
+        </w:rPr>
+        <w:t>são</w:t>
+      </w:r>
+      <w:proofErr w:type="spellEnd"/>
+      <w:r>
+        <w:rPr>
+          <w:lang w:val="en-US"/>
+        </w:rPr>
+        <w:t xml:space="preserve"> </w:t>
+      </w:r>
+      <w:proofErr w:type="spellStart"/>
+      <w:r>
+        <w:rPr>
+          <w:lang w:val="en-US"/>
+        </w:rPr>
+        <w:t>trabalhosas</w:t>
+      </w:r>
+      <w:proofErr w:type="spellEnd"/>
+      <w:r>
+        <w:rPr>
+          <w:lang w:val="en-US"/>
+        </w:rPr>
+        <w:t xml:space="preserve"> e </w:t>
+      </w:r>
+      <w:proofErr w:type="spellStart"/>
+      <w:r>
+        <w:rPr>
+          <w:lang w:val="en-US"/>
+        </w:rPr>
+        <w:t>po</w:t>
+      </w:r>
+      <w:r>
+        <w:rPr>
+          <w:lang w:val="en-US"/>
+        </w:rPr>
+        <w:t>n</w:t>
+      </w:r>
+      <w:r>
+        <w:rPr>
+          <w:lang w:val="en-US"/>
+        </w:rPr>
+        <w:t>tuais</w:t>
+      </w:r>
+      <w:proofErr w:type="spellEnd"/>
+      <w:r>
+        <w:rPr>
+          <w:lang w:val="en-US"/>
+        </w:rPr>
+        <w:t xml:space="preserve"> com </w:t>
+      </w:r>
+      <w:proofErr w:type="spellStart"/>
+      <w:r>
+        <w:rPr>
+          <w:lang w:val="en-US"/>
+        </w:rPr>
+        <w:t>erros</w:t>
+      </w:r>
+      <w:proofErr w:type="spellEnd"/>
+      <w:r>
+        <w:rPr>
+          <w:lang w:val="en-US"/>
+        </w:rPr>
+        <w:t xml:space="preserve"> </w:t>
+      </w:r>
+      <w:proofErr w:type="spellStart"/>
+      <w:r>
+        <w:rPr>
+          <w:lang w:val="en-US"/>
+        </w:rPr>
+        <w:t>frequentes</w:t>
+      </w:r>
+      <w:proofErr w:type="spellEnd"/>
+      <w:r>
+        <w:rPr>
+          <w:lang w:val="en-US"/>
+        </w:rPr>
+        <w:t>.</w:t>
+      </w:r>
+      <w:proofErr w:type="gramEnd"/>
+    </w:p>
+    <w:p>
+      <w:pPr>
+        <w:pStyle w:val="Corpodetexto"/>
+        <w:ind w:left="0"/>
+      </w:pPr>
+    </w:p>
+    <w:p>
+      <w:pPr>
+        <w:pStyle w:val="InfoBlue"/>
+        <w:rPr>
+          <w:lang w:val="en-US"/>
+        </w:rPr>
+      </w:pPr>
+      <w:r>
+        <w:rPr>
+          <w:lang w:val="en-US"/>
+        </w:rPr>
+        <w:t>Any unique environmental constraints: mobile, outdoors, in-flight, and so on?</w:t>
+      </w:r>
+    </w:p>
+    <w:p>
+      <w:pPr>
+        <w:pStyle w:val="InfoBlue"/>
+        <w:rPr>
+          <w:lang w:val="en-US"/>
+        </w:rPr>
+      </w:pPr>
+    </w:p>
+    <w:p>
+      <w:pPr>
+        <w:pStyle w:val="InfoBlue"/>
+      </w:pPr>
+      <w:r>
+        <w:rPr>
+          <w:lang w:val="en-US"/>
+        </w:rPr>
+        <w:t xml:space="preserve">Which system platforms are in use today? </w:t>
+      </w:r>
+      <w:r>
+        <w:t xml:space="preserve">Future </w:t>
+      </w:r>
+      <w:proofErr w:type="spellStart"/>
+      <w:r>
+        <w:t>platforms</w:t>
+      </w:r>
+      <w:proofErr w:type="spellEnd"/>
+      <w:r>
+        <w:t>?</w:t>
+      </w:r>
+    </w:p>
+    <w:p>
+      <w:pPr>
+        <w:pStyle w:val="Corpodetexto"/>
+        <w:ind w:left="0"/>
+      </w:pPr>
+      <w:r>
+        <w:t>S</w:t>
+      </w:r>
+      <w:r>
+        <w:t>erá</w:t>
+      </w:r>
+      <w:r>
+        <w:t xml:space="preserve"> desenvolvido em Python com banco de dados em </w:t>
+      </w:r>
+      <w:proofErr w:type="spellStart"/>
+      <w:proofErr w:type="gramStart"/>
+      <w:r>
+        <w:t>P</w:t>
+      </w:r>
+      <w:r>
+        <w:t>ostgre</w:t>
+      </w:r>
+      <w:r>
+        <w:t>SQL</w:t>
+      </w:r>
+      <w:proofErr w:type="spellEnd"/>
+      <w:proofErr w:type="gramEnd"/>
+      <w:r>
+        <w:t>.</w:t>
+      </w:r>
+    </w:p>
+    <w:p>
+      <w:pPr>
+        <w:pStyle w:val="InfoBlue"/>
+        <w:rPr>
+          <w:lang w:val="en-US"/>
+        </w:rPr>
+      </w:pPr>
+      <w:r>
+        <w:rPr>
+          <w:lang w:val="en-US"/>
+        </w:rPr>
+        <w:t>What other applications are in use? Does your application need to integrate with them?</w:t>
+      </w:r>
+    </w:p>
+    <w:p>
+      <w:pPr>
+        <w:pStyle w:val="Corpodetexto"/>
+        <w:ind w:left="0"/>
+      </w:pPr>
+      <w:r>
+        <w:t xml:space="preserve">Os </w:t>
+      </w:r>
+      <w:r>
+        <w:t>usuários</w:t>
+      </w:r>
+      <w:r>
+        <w:t xml:space="preserve"> serão os próprios funcionários</w:t>
+      </w:r>
+    </w:p>
+    <w:p>
+      <w:pPr>
+        <w:pStyle w:val="InfoBlue"/>
+        <w:rPr>
+          <w:lang w:val="en-US"/>
+        </w:rPr>
+      </w:pPr>
+      <w:r>
+        <w:rPr>
+          <w:lang w:val="en-US"/>
+        </w:rPr>
+        <w:t>This is where extracts from the Business Model could be included to outline the task and roles involved, and so on.]</w:t>
+      </w:r>
+    </w:p>
+    <w:p>
+      <w:pPr>
+        <w:pStyle w:val="Corpodetexto"/>
+        <w:ind w:left="0"/>
+      </w:pPr>
+      <w:r>
+        <w:t xml:space="preserve">Não foi definido neste momento </w:t>
+      </w:r>
+    </w:p>
+    <w:p>
+      <w:pPr>
+        <w:pStyle w:val="Corpodetexto"/>
+      </w:pPr>
+    </w:p>
+    <w:p>
+      <w:pPr>
+        <w:pStyle w:val="Ttulo1"/>
+      </w:pPr>
+      <w:bookmarkStart w:id="27" w:name="_Toc436203387"/>
+      <w:bookmarkStart w:id="28" w:name="_Toc452813590"/>
+      <w:bookmarkStart w:id="29" w:name="_Toc512930915"/>
+      <w:bookmarkStart w:id="30" w:name="_Toc20715760"/>
+      <w:bookmarkEnd w:id="17"/>
+      <w:proofErr w:type="spellStart"/>
+      <w:r>
+        <w:t>Product</w:t>
+      </w:r>
+      <w:proofErr w:type="spellEnd"/>
+      <w:r>
+        <w:t xml:space="preserve"> Overview</w:t>
+      </w:r>
+      <w:bookmarkEnd w:id="27"/>
+      <w:bookmarkEnd w:id="28"/>
+      <w:bookmarkEnd w:id="29"/>
+      <w:bookmarkEnd w:id="30"/>
+    </w:p>
+    <w:p>
+      <w:pPr>
         <w:pStyle w:val="Ttulo2"/>
       </w:pPr>
-      <w:bookmarkStart w:id="25" w:name="_Toc452813588"/>
-      <w:bookmarkStart w:id="26" w:name="_Toc512930913"/>
-      <w:bookmarkStart w:id="27" w:name="_Toc20715763"/>
+      <w:bookmarkStart w:id="31" w:name="_Toc452813588"/>
+      <w:bookmarkStart w:id="32" w:name="_Toc512930913"/>
+      <w:bookmarkStart w:id="33" w:name="_Toc20715763"/>
       <w:proofErr w:type="spellStart"/>
       <w:r>
         <w:t>Needs</w:t>
       </w:r>
-      <w:bookmarkEnd w:id="25"/>
-      <w:bookmarkEnd w:id="26"/>
+      <w:bookmarkEnd w:id="31"/>
+      <w:bookmarkEnd w:id="32"/>
       <w:proofErr w:type="spellEnd"/>
       <w:r>
         <w:t xml:space="preserve"> </w:t>
@@ -1501,7 +1784,7 @@
       <w:r>
         <w:t>Features</w:t>
       </w:r>
-      <w:bookmarkEnd w:id="27"/>
+      <w:bookmarkEnd w:id="33"/>
       <w:proofErr w:type="spellEnd"/>
     </w:p>
     <w:p>
@@ -1682,10 +1965,7 @@
               <w:ind w:left="0"/>
             </w:pPr>
             <w:r>
-              <w:t>Cadastro detalhado</w:t>
-            </w:r>
-            <w:r>
-              <w:t xml:space="preserve"> clientes</w:t>
+              <w:t>()</w:t>
             </w:r>
           </w:p>
         </w:tc>
@@ -1699,7 +1979,7 @@
               <w:ind w:left="0"/>
             </w:pPr>
             <w:r>
-              <w:t xml:space="preserve">Cadastro de clientes </w:t>
+              <w:t>BAIXA</w:t>
             </w:r>
           </w:p>
         </w:tc>
@@ -1713,10 +1993,7 @@
               <w:ind w:left="0"/>
             </w:pPr>
             <w:r>
-              <w:t xml:space="preserve">Simplificação de </w:t>
-            </w:r>
-            <w:r>
-              <w:t>processos</w:t>
+              <w:t>Cadastro de clientes</w:t>
             </w:r>
           </w:p>
         </w:tc>
@@ -1730,7 +2007,28 @@
               <w:ind w:left="0"/>
             </w:pPr>
             <w:r>
-              <w:t>Cadastro completo de cliente</w:t>
+              <w:t xml:space="preserve">Geração de contratos </w:t>
+            </w:r>
+          </w:p>
+          <w:p>
+            <w:pPr>
+              <w:pStyle w:val="Corpodetexto"/>
+              <w:ind w:left="0"/>
+            </w:pPr>
+            <w:r>
+              <w:t xml:space="preserve">Versão </w:t>
+            </w:r>
+            <w:r>
+              <w:t>2</w:t>
+            </w:r>
+            <w:r>
+              <w:t>.0</w:t>
+            </w:r>
+            <w:r>
+              <w:t xml:space="preserve"> (POC</w:t>
+            </w:r>
+            <w:r>
+              <w:t>)</w:t>
             </w:r>
           </w:p>
         </w:tc>
@@ -1757,10 +2055,13 @@
           <w:p>
             <w:pPr>
               <w:pStyle w:val="Corpodetexto"/>
+              <w:tabs>
+                <w:tab w:val="right" w:pos="2052"/>
+              </w:tabs>
               <w:ind w:left="0"/>
             </w:pPr>
             <w:r>
-              <w:t>Lançamentos financeiros de clientes</w:t>
+              <w:t>ALTA</w:t>
             </w:r>
           </w:p>
         </w:tc>
@@ -1774,7 +2075,7 @@
               <w:ind w:left="0"/>
             </w:pPr>
             <w:r>
-              <w:t xml:space="preserve">Automação de lançamentos </w:t>
+              <w:t>Lançamentos financeiros de clientes</w:t>
             </w:r>
           </w:p>
         </w:tc>
@@ -1788,7 +2089,16 @@
               <w:ind w:left="0"/>
             </w:pPr>
             <w:r>
-              <w:t xml:space="preserve">Geração de contratos </w:t>
+              <w:t>Cadastro completo de cliente</w:t>
+            </w:r>
+          </w:p>
+          <w:p>
+            <w:pPr>
+              <w:pStyle w:val="Corpodetexto"/>
+              <w:ind w:left="0"/>
+            </w:pPr>
+            <w:r>
+              <w:t>Versão 1.0 (Demo)</w:t>
             </w:r>
           </w:p>
         </w:tc>
@@ -1803,6 +2113,9 @@
               <w:pStyle w:val="Corpodetexto"/>
               <w:ind w:left="0"/>
             </w:pPr>
+            <w:r>
+              <w:t>Relatórios</w:t>
+            </w:r>
           </w:p>
         </w:tc>
         <w:tc>
@@ -1815,7 +2128,7 @@
               <w:ind w:left="0"/>
             </w:pPr>
             <w:r>
-              <w:t xml:space="preserve"> </w:t>
+              <w:t>MÉDIA</w:t>
             </w:r>
           </w:p>
         </w:tc>
@@ -1828,6 +2141,9 @@
               <w:pStyle w:val="Corpodetexto"/>
               <w:ind w:left="0"/>
             </w:pPr>
+            <w:r>
+              <w:t xml:space="preserve"> Financeiros</w:t>
+            </w:r>
           </w:p>
         </w:tc>
         <w:tc>
@@ -1839,6 +2155,9 @@
               <w:pStyle w:val="Corpodetexto"/>
               <w:ind w:left="0"/>
             </w:pPr>
+            <w:r>
+              <w:t>Versão 3.0 (Beta)</w:t>
+            </w:r>
           </w:p>
         </w:tc>
       </w:tr>
@@ -1863,6 +2182,9 @@
               <w:pStyle w:val="Corpodetexto"/>
               <w:ind w:left="0"/>
             </w:pPr>
+            <w:r>
+              <w:t>MÉDIA</w:t>
+            </w:r>
           </w:p>
         </w:tc>
         <w:tc>
@@ -1874,6 +2196,9 @@
               <w:pStyle w:val="Corpodetexto"/>
               <w:ind w:left="0"/>
             </w:pPr>
+            <w:r>
+              <w:t>Contas a pagar</w:t>
+            </w:r>
           </w:p>
         </w:tc>
         <w:tc>
@@ -1885,6 +2210,9 @@
               <w:pStyle w:val="Corpodetexto"/>
               <w:ind w:left="0"/>
             </w:pPr>
+            <w:r>
+              <w:t>Versão 4.0 (Alpha)</w:t>
+            </w:r>
           </w:p>
         </w:tc>
       </w:tr>
@@ -1898,12 +2226,13 @@
       <w:pPr>
         <w:pStyle w:val="Ttulo1"/>
       </w:pPr>
-      <w:bookmarkStart w:id="28" w:name="_Toc436203408"/>
-      <w:bookmarkStart w:id="29" w:name="_Toc452813602"/>
-      <w:bookmarkStart w:id="30" w:name="_Toc512930919"/>
-      <w:bookmarkStart w:id="31" w:name="_Toc20715765"/>
+      <w:bookmarkStart w:id="34" w:name="_Toc436203408"/>
+      <w:bookmarkStart w:id="35" w:name="_Toc452813602"/>
+      <w:bookmarkStart w:id="36" w:name="_Toc512930919"/>
+      <w:bookmarkStart w:id="37" w:name="_Toc20715765"/>
       <w:proofErr w:type="spellStart"/>
       <w:r>
+        <w:lastRenderedPageBreak/>
         <w:t>Other</w:t>
       </w:r>
       <w:proofErr w:type="spellEnd"/>
@@ -1922,10 +2251,10 @@
       <w:r>
         <w:t>Requirements</w:t>
       </w:r>
-      <w:bookmarkEnd w:id="28"/>
-      <w:bookmarkEnd w:id="29"/>
-      <w:bookmarkEnd w:id="30"/>
-      <w:bookmarkEnd w:id="31"/>
+      <w:bookmarkEnd w:id="34"/>
+      <w:bookmarkEnd w:id="35"/>
+      <w:bookmarkEnd w:id="36"/>
+      <w:bookmarkEnd w:id="37"/>
       <w:proofErr w:type="spellEnd"/>
     </w:p>
     <w:p>
@@ -1977,7 +2306,6 @@
         <w:rPr>
           <w:lang w:val="en-US"/>
         </w:rPr>
-        <w:lastRenderedPageBreak/>
         <w:t>Define the quality ranges for performance, robustness, fault tolerance, usability, and similar characteristics that are not captured in the Feature Set.</w:t>
       </w:r>
     </w:p>
@@ -1996,8 +2324,8 @@
           <w:lang w:val="en-US"/>
         </w:rPr>
       </w:pPr>
-      <w:bookmarkStart w:id="32" w:name="_Toc436203413"/>
-      <w:bookmarkStart w:id="33" w:name="_Toc452813607"/>
+      <w:bookmarkStart w:id="38" w:name="_Toc436203413"/>
+      <w:bookmarkStart w:id="39" w:name="_Toc452813607"/>
       <w:r>
         <w:rPr>
           <w:lang w:val="en-US"/>
@@ -2082,8 +2410,8 @@
         </w:rPr>
         <w:t>Define the priority of these other product requirements. Include, if useful, attributes such as stability, benefit, effort, and risk.]</w:t>
       </w:r>
-      <w:bookmarkEnd w:id="32"/>
-      <w:bookmarkEnd w:id="33"/>
+      <w:bookmarkEnd w:id="38"/>
+      <w:bookmarkEnd w:id="39"/>
     </w:p>
     <w:p>
       <w:pPr>
@@ -2312,8 +2640,89 @@
               <w:ind w:left="0"/>
             </w:pPr>
             <w:r>
-              <w:t>Mensalidade e taxas de contas a receber</w:t>
-            </w:r>
+              <w:t>2.0</w:t>
+            </w:r>
+          </w:p>
+        </w:tc>
+      </w:tr>
+      <w:tr>
+        <w:tc>
+          <w:tcPr>
+            <w:tcW w:w="3936" w:type="dxa"/>
+          </w:tcPr>
+          <w:p>
+            <w:pPr>
+              <w:pStyle w:val="Corpodetexto"/>
+              <w:ind w:left="0"/>
+            </w:pPr>
+            <w:r>
+              <w:t>Correção nas operações com casas decimais</w:t>
+            </w:r>
+          </w:p>
+        </w:tc>
+        <w:tc>
+          <w:tcPr>
+            <w:tcW w:w="2835" w:type="dxa"/>
+          </w:tcPr>
+          <w:p>
+            <w:pPr>
+              <w:pStyle w:val="Corpodetexto"/>
+              <w:ind w:left="0"/>
+            </w:pPr>
+          </w:p>
+        </w:tc>
+        <w:tc>
+          <w:tcPr>
+            <w:tcW w:w="2835" w:type="dxa"/>
+          </w:tcPr>
+          <w:p>
+            <w:pPr>
+              <w:pStyle w:val="Corpodetexto"/>
+              <w:ind w:left="0"/>
+            </w:pPr>
+            <w:r>
+              <w:t>2.0</w:t>
+            </w:r>
+          </w:p>
+        </w:tc>
+      </w:tr>
+      <w:tr>
+        <w:tc>
+          <w:tcPr>
+            <w:tcW w:w="3936" w:type="dxa"/>
+          </w:tcPr>
+          <w:p>
+            <w:pPr>
+              <w:pStyle w:val="Corpodetexto"/>
+              <w:ind w:left="0"/>
+            </w:pPr>
+            <w:r>
+              <w:t>Dados de cálculos para testes</w:t>
+            </w:r>
+            <w:bookmarkStart w:id="40" w:name="_GoBack"/>
+            <w:bookmarkEnd w:id="40"/>
+          </w:p>
+        </w:tc>
+        <w:tc>
+          <w:tcPr>
+            <w:tcW w:w="2835" w:type="dxa"/>
+          </w:tcPr>
+          <w:p>
+            <w:pPr>
+              <w:pStyle w:val="Corpodetexto"/>
+              <w:ind w:left="0"/>
+            </w:pPr>
+          </w:p>
+        </w:tc>
+        <w:tc>
+          <w:tcPr>
+            <w:tcW w:w="2835" w:type="dxa"/>
+          </w:tcPr>
+          <w:p>
+            <w:pPr>
+              <w:pStyle w:val="Corpodetexto"/>
+              <w:ind w:left="0"/>
+            </w:pPr>
           </w:p>
         </w:tc>
       </w:tr>
@@ -2334,12 +2743,8 @@
       </w:r>
     </w:p>
     <w:sectPr>
-      <w:headerReference w:type="even" r:id="rId9"/>
       <w:headerReference w:type="default" r:id="rId10"/>
-      <w:footerReference w:type="even" r:id="rId11"/>
-      <w:footerReference w:type="default" r:id="rId12"/>
-      <w:headerReference w:type="first" r:id="rId13"/>
-      <w:footerReference w:type="first" r:id="rId14"/>
+      <w:footerReference w:type="default" r:id="rId11"/>
       <w:pgSz w:w="12240" w:h="15840" w:code="1"/>
       <w:pgMar w:top="1440" w:right="1440" w:bottom="1440" w:left="1440" w:header="720" w:footer="720" w:gutter="0"/>
       <w:cols w:space="720"/>
@@ -2348,6 +2753,107 @@
 </w:document>
 </file>
 
+<file path=word/comments.xml><?xml version="1.0" encoding="utf-8"?>
+<w:comments xmlns:wpc="http://schemas.microsoft.com/office/word/2010/wordprocessingCanvas" xmlns:mc="http://schemas.openxmlformats.org/markup-compatibility/2006" xmlns:o="urn:schemas-microsoft-com:office:office" xmlns:r="http://schemas.openxmlformats.org/officeDocument/2006/relationships" xmlns:m="http://schemas.openxmlformats.org/officeDocument/2006/math" xmlns:v="urn:schemas-microsoft-com:vml" xmlns:wp14="http://schemas.microsoft.com/office/word/2010/wordprocessingDrawing" xmlns:wp="http://schemas.openxmlformats.org/drawingml/2006/wordprocessingDrawing" xmlns:w10="urn:schemas-microsoft-com:office:word" xmlns:w="http://schemas.openxmlformats.org/wordprocessingml/2006/main" xmlns:w14="http://schemas.microsoft.com/office/word/2010/wordml" xmlns:wpg="http://schemas.microsoft.com/office/word/2010/wordprocessingGroup" xmlns:wpi="http://schemas.microsoft.com/office/word/2010/wordprocessingInk" xmlns:wne="http://schemas.microsoft.com/office/word/2006/wordml" xmlns:wps="http://schemas.microsoft.com/office/word/2010/wordprocessingShape" mc:Ignorable="w14 wp14">
+  <w:comment w:id="2" w:author="Imagem" w:date="2014-03-28T11:01:00Z" w:initials="I">
+    <w:p>
+      <w:pPr>
+        <w:pStyle w:val="Textodecomentrio"/>
+      </w:pPr>
+      <w:r>
+        <w:rPr>
+          <w:rStyle w:val="Refdecomentrio"/>
+        </w:rPr>
+        <w:annotationRef/>
+      </w:r>
+      <w:r>
+        <w:t>Cuidado com a promessa implícita.</w:t>
+      </w:r>
+    </w:p>
+  </w:comment>
+  <w:comment w:id="3" w:author="Imagem" w:date="2014-03-28T11:09:00Z" w:initials="I">
+    <w:p>
+      <w:pPr>
+        <w:pStyle w:val="Textodecomentrio"/>
+      </w:pPr>
+      <w:r>
+        <w:rPr>
+          <w:rStyle w:val="Refdecomentrio"/>
+        </w:rPr>
+        <w:annotationRef/>
+      </w:r>
+      <w:r>
+        <w:t>Estabelecer um efeito, um resultado: alertar quando o saldo está negativo.</w:t>
+      </w:r>
+    </w:p>
+  </w:comment>
+  <w:comment w:id="10" w:author="Imagem" w:date="2014-03-28T11:15:00Z" w:initials="I">
+    <w:p>
+      <w:pPr>
+        <w:pStyle w:val="Textodecomentrio"/>
+      </w:pPr>
+      <w:r>
+        <w:rPr>
+          <w:rStyle w:val="Refdecomentrio"/>
+        </w:rPr>
+        <w:annotationRef/>
+      </w:r>
+      <w:r>
+        <w:t>Tem problemas de planejamento financeiro.</w:t>
+      </w:r>
+    </w:p>
+  </w:comment>
+  <w:comment w:id="11" w:author="Imagem" w:date="2014-03-28T11:10:00Z" w:initials="I">
+    <w:p>
+      <w:pPr>
+        <w:pStyle w:val="Textodecomentrio"/>
+      </w:pPr>
+      <w:r>
+        <w:rPr>
+          <w:rStyle w:val="Refdecomentrio"/>
+        </w:rPr>
+        <w:annotationRef/>
+      </w:r>
+      <w:r>
+        <w:t>Comparar com a situação ou com concorrente.</w:t>
+      </w:r>
+    </w:p>
+  </w:comment>
+  <w:comment w:id="12" w:author="Imagem" w:date="2014-03-28T11:14:00Z" w:initials="I">
+    <w:p>
+      <w:pPr>
+        <w:pStyle w:val="Textodecomentrio"/>
+      </w:pPr>
+      <w:r>
+        <w:rPr>
+          <w:rStyle w:val="Refdecomentrio"/>
+        </w:rPr>
+        <w:annotationRef/>
+      </w:r>
+      <w:r>
+        <w:t>Apresenta previsão orçamentária para os próximos 60 dias.</w:t>
+      </w:r>
+    </w:p>
+  </w:comment>
+  <w:comment w:id="26" w:author="Imagem" w:date="2014-03-28T11:21:00Z" w:initials="I">
+    <w:p>
+      <w:pPr>
+        <w:pStyle w:val="Textodecomentrio"/>
+      </w:pPr>
+      <w:r>
+        <w:rPr>
+          <w:rStyle w:val="Refdecomentrio"/>
+        </w:rPr>
+        <w:annotationRef/>
+      </w:r>
+      <w:r>
+        <w:t>Verificar se são envolvidos.</w:t>
+      </w:r>
+    </w:p>
+  </w:comment>
+</w:comments>
+</file>
+
 <file path=word/endnotes.xml><?xml version="1.0" encoding="utf-8"?>
 <w:endnotes xmlns:wpc="http://schemas.microsoft.com/office/word/2010/wordprocessingCanvas" xmlns:mc="http://schemas.openxmlformats.org/markup-compatibility/2006" xmlns:o="urn:schemas-microsoft-com:office:office" xmlns:r="http://schemas.openxmlformats.org/officeDocument/2006/relationships" xmlns:m="http://schemas.openxmlformats.org/officeDocument/2006/math" xmlns:v="urn:schemas-microsoft-com:vml" xmlns:wp14="http://schemas.microsoft.com/office/word/2010/wordprocessingDrawing" xmlns:wp="http://schemas.openxmlformats.org/drawingml/2006/wordprocessingDrawing" xmlns:w10="urn:schemas-microsoft-com:office:word" xmlns:w="http://schemas.openxmlformats.org/wordprocessingml/2006/main" xmlns:w14="http://schemas.microsoft.com/office/word/2010/wordml" xmlns:wpg="http://schemas.microsoft.com/office/word/2010/wordprocessingGroup" xmlns:wpi="http://schemas.microsoft.com/office/word/2010/wordprocessingInk" xmlns:wne="http://schemas.microsoft.com/office/word/2006/wordml" xmlns:wps="http://schemas.microsoft.com/office/word/2010/wordprocessingShape" mc:Ignorable="w14 wp14">
   <w:endnote w:type="separator" w:id="-1">
@@ -2374,16 +2880,6 @@
 </file>
 
 <file path=word/footer1.xml><?xml version="1.0" encoding="utf-8"?>
-<w:ftr xmlns:wpc="http://schemas.microsoft.com/office/word/2010/wordprocessingCanvas" xmlns:mc="http://schemas.openxmlformats.org/markup-compatibility/2006" xmlns:o="urn:schemas-microsoft-com:office:office" xmlns:r="http://schemas.openxmlformats.org/officeDocument/2006/relationships" xmlns:m="http://schemas.openxmlformats.org/officeDocument/2006/math" xmlns:v="urn:schemas-microsoft-com:vml" xmlns:wp14="http://schemas.microsoft.com/office/word/2010/wordprocessingDrawing" xmlns:wp="http://schemas.openxmlformats.org/drawingml/2006/wordprocessingDrawing" xmlns:w10="urn:schemas-microsoft-com:office:word" xmlns:w="http://schemas.openxmlformats.org/wordprocessingml/2006/main" xmlns:w14="http://schemas.microsoft.com/office/word/2010/wordml" xmlns:wpg="http://schemas.microsoft.com/office/word/2010/wordprocessingGroup" xmlns:wpi="http://schemas.microsoft.com/office/word/2010/wordprocessingInk" xmlns:wne="http://schemas.microsoft.com/office/word/2006/wordml" xmlns:wps="http://schemas.microsoft.com/office/word/2010/wordprocessingShape" mc:Ignorable="w14 wp14">
-  <w:p>
-    <w:pPr>
-      <w:pStyle w:val="Rodap"/>
-    </w:pPr>
-  </w:p>
-</w:ftr>
-</file>
-
-<file path=word/footer2.xml><?xml version="1.0" encoding="utf-8"?>
 <w:ftr xmlns:wpc="http://schemas.microsoft.com/office/word/2010/wordprocessingCanvas" xmlns:mc="http://schemas.openxmlformats.org/markup-compatibility/2006" xmlns:o="urn:schemas-microsoft-com:office:office" xmlns:r="http://schemas.openxmlformats.org/officeDocument/2006/relationships" xmlns:m="http://schemas.openxmlformats.org/officeDocument/2006/math" xmlns:v="urn:schemas-microsoft-com:vml" xmlns:wp14="http://schemas.microsoft.com/office/word/2010/wordprocessingDrawing" xmlns:wp="http://schemas.openxmlformats.org/drawingml/2006/wordprocessingDrawing" xmlns:w10="urn:schemas-microsoft-com:office:word" xmlns:w="http://schemas.openxmlformats.org/wordprocessingml/2006/main" xmlns:w14="http://schemas.microsoft.com/office/word/2010/wordml" xmlns:wpg="http://schemas.microsoft.com/office/word/2010/wordprocessingGroup" xmlns:wpi="http://schemas.microsoft.com/office/word/2010/wordprocessingInk" xmlns:wne="http://schemas.microsoft.com/office/word/2006/wordml" xmlns:wps="http://schemas.microsoft.com/office/word/2010/wordprocessingShape" mc:Ignorable="w14 wp14">
   <w:tbl>
     <w:tblPr>
@@ -2537,7 +3033,7 @@
               <w:rStyle w:val="Nmerodepgina"/>
               <w:noProof/>
             </w:rPr>
-            <w:t>1</w:t>
+            <w:t>3</w:t>
           </w:r>
           <w:r>
             <w:rPr>
@@ -2557,16 +3053,6 @@
 </w:ftr>
 </file>
 
-<file path=word/footer3.xml><?xml version="1.0" encoding="utf-8"?>
-<w:ftr xmlns:wpc="http://schemas.microsoft.com/office/word/2010/wordprocessingCanvas" xmlns:mc="http://schemas.openxmlformats.org/markup-compatibility/2006" xmlns:o="urn:schemas-microsoft-com:office:office" xmlns:r="http://schemas.openxmlformats.org/officeDocument/2006/relationships" xmlns:m="http://schemas.openxmlformats.org/officeDocument/2006/math" xmlns:v="urn:schemas-microsoft-com:vml" xmlns:wp14="http://schemas.microsoft.com/office/word/2010/wordprocessingDrawing" xmlns:wp="http://schemas.openxmlformats.org/drawingml/2006/wordprocessingDrawing" xmlns:w10="urn:schemas-microsoft-com:office:word" xmlns:w="http://schemas.openxmlformats.org/wordprocessingml/2006/main" xmlns:w14="http://schemas.microsoft.com/office/word/2010/wordml" xmlns:wpg="http://schemas.microsoft.com/office/word/2010/wordprocessingGroup" xmlns:wpi="http://schemas.microsoft.com/office/word/2010/wordprocessingInk" xmlns:wne="http://schemas.microsoft.com/office/word/2006/wordml" xmlns:wps="http://schemas.microsoft.com/office/word/2010/wordprocessingShape" mc:Ignorable="w14 wp14">
-  <w:p>
-    <w:pPr>
-      <w:pStyle w:val="Rodap"/>
-    </w:pPr>
-  </w:p>
-</w:ftr>
-</file>
-
 <file path=word/footnotes.xml><?xml version="1.0" encoding="utf-8"?>
 <w:footnotes xmlns:wpc="http://schemas.microsoft.com/office/word/2010/wordprocessingCanvas" xmlns:mc="http://schemas.openxmlformats.org/markup-compatibility/2006" xmlns:o="urn:schemas-microsoft-com:office:office" xmlns:r="http://schemas.openxmlformats.org/officeDocument/2006/relationships" xmlns:m="http://schemas.openxmlformats.org/officeDocument/2006/math" xmlns:v="urn:schemas-microsoft-com:vml" xmlns:wp14="http://schemas.microsoft.com/office/word/2010/wordprocessingDrawing" xmlns:wp="http://schemas.openxmlformats.org/drawingml/2006/wordprocessingDrawing" xmlns:w10="urn:schemas-microsoft-com:office:word" xmlns:w="http://schemas.openxmlformats.org/wordprocessingml/2006/main" xmlns:w14="http://schemas.microsoft.com/office/word/2010/wordml" xmlns:wpg="http://schemas.microsoft.com/office/word/2010/wordprocessingGroup" xmlns:wpi="http://schemas.microsoft.com/office/word/2010/wordprocessingInk" xmlns:wne="http://schemas.microsoft.com/office/word/2006/wordml" xmlns:wps="http://schemas.microsoft.com/office/word/2010/wordprocessingShape" mc:Ignorable="w14 wp14">
   <w:footnote w:type="separator" w:id="-1">
@@ -2593,16 +3079,6 @@
 </file>
 
 <file path=word/header1.xml><?xml version="1.0" encoding="utf-8"?>
-<w:hdr xmlns:wpc="http://schemas.microsoft.com/office/word/2010/wordprocessingCanvas" xmlns:mc="http://schemas.openxmlformats.org/markup-compatibility/2006" xmlns:o="urn:schemas-microsoft-com:office:office" xmlns:r="http://schemas.openxmlformats.org/officeDocument/2006/relationships" xmlns:m="http://schemas.openxmlformats.org/officeDocument/2006/math" xmlns:v="urn:schemas-microsoft-com:vml" xmlns:wp14="http://schemas.microsoft.com/office/word/2010/wordprocessingDrawing" xmlns:wp="http://schemas.openxmlformats.org/drawingml/2006/wordprocessingDrawing" xmlns:w10="urn:schemas-microsoft-com:office:word" xmlns:w="http://schemas.openxmlformats.org/wordprocessingml/2006/main" xmlns:w14="http://schemas.microsoft.com/office/word/2010/wordml" xmlns:wpg="http://schemas.microsoft.com/office/word/2010/wordprocessingGroup" xmlns:wpi="http://schemas.microsoft.com/office/word/2010/wordprocessingInk" xmlns:wne="http://schemas.microsoft.com/office/word/2006/wordml" xmlns:wps="http://schemas.microsoft.com/office/word/2010/wordprocessingShape" mc:Ignorable="w14 wp14">
-  <w:p>
-    <w:pPr>
-      <w:pStyle w:val="Cabealho"/>
-    </w:pPr>
-  </w:p>
-</w:hdr>
-</file>
-
-<file path=word/header2.xml><?xml version="1.0" encoding="utf-8"?>
 <w:hdr xmlns:wpc="http://schemas.microsoft.com/office/word/2010/wordprocessingCanvas" xmlns:mc="http://schemas.openxmlformats.org/markup-compatibility/2006" xmlns:o="urn:schemas-microsoft-com:office:office" xmlns:r="http://schemas.openxmlformats.org/officeDocument/2006/relationships" xmlns:m="http://schemas.openxmlformats.org/officeDocument/2006/math" xmlns:v="urn:schemas-microsoft-com:vml" xmlns:wp14="http://schemas.microsoft.com/office/word/2010/wordprocessingDrawing" xmlns:wp="http://schemas.openxmlformats.org/drawingml/2006/wordprocessingDrawing" xmlns:w10="urn:schemas-microsoft-com:office:word" xmlns:w="http://schemas.openxmlformats.org/wordprocessingml/2006/main" xmlns:w14="http://schemas.microsoft.com/office/word/2010/wordml" xmlns:wpg="http://schemas.microsoft.com/office/word/2010/wordprocessingGroup" xmlns:wpi="http://schemas.microsoft.com/office/word/2010/wordprocessingInk" xmlns:wne="http://schemas.microsoft.com/office/word/2006/wordml" xmlns:wps="http://schemas.microsoft.com/office/word/2010/wordprocessingShape" mc:Ignorable="w14 wp14">
   <w:tbl>
     <w:tblPr>
@@ -2630,7 +3106,13 @@
         <w:p>
           <w:fldSimple w:instr=" SUBJECT  \* MERGEFORMAT ">
             <w:r>
-              <w:t>&lt;Project S</w:t>
+              <w:rPr>
+                <w:highlight w:val="yellow"/>
+              </w:rPr>
+              <w:t>&lt;</w:t>
+            </w:r>
+            <w:r>
+              <w:t>Project S</w:t>
             </w:r>
             <w:r>
               <w:t>G</w:t>
@@ -2639,6 +3121,9 @@
               <w:t>E</w:t>
             </w:r>
             <w:r>
+              <w:rPr>
+                <w:highlight w:val="yellow"/>
+              </w:rPr>
               <w:t>&gt;</w:t>
             </w:r>
           </w:fldSimple>
@@ -2691,7 +3176,13 @@
         </w:tcPr>
         <w:p>
           <w:r>
-            <w:t xml:space="preserve">  Date:  &lt;</w:t>
+            <w:t xml:space="preserve">  Date:  </w:t>
+          </w:r>
+          <w:r>
+            <w:rPr>
+              <w:highlight w:val="yellow"/>
+            </w:rPr>
+            <w:t>&lt;</w:t>
           </w:r>
           <w:r>
             <w:t xml:space="preserve"> </w:t>
@@ -2699,25 +3190,16 @@
           <w:r>
             <w:t>14/03/14</w:t>
           </w:r>
-          <w:bookmarkStart w:id="34" w:name="_GoBack"/>
-          <w:bookmarkEnd w:id="34"/>
           <w:r>
+            <w:rPr>
+              <w:highlight w:val="yellow"/>
+            </w:rPr>
             <w:t>&gt;</w:t>
           </w:r>
         </w:p>
       </w:tc>
     </w:tr>
   </w:tbl>
-  <w:p>
-    <w:pPr>
-      <w:pStyle w:val="Cabealho"/>
-    </w:pPr>
-  </w:p>
-</w:hdr>
-</file>
-
-<file path=word/header3.xml><?xml version="1.0" encoding="utf-8"?>
-<w:hdr xmlns:wpc="http://schemas.microsoft.com/office/word/2010/wordprocessingCanvas" xmlns:mc="http://schemas.openxmlformats.org/markup-compatibility/2006" xmlns:o="urn:schemas-microsoft-com:office:office" xmlns:r="http://schemas.openxmlformats.org/officeDocument/2006/relationships" xmlns:m="http://schemas.openxmlformats.org/officeDocument/2006/math" xmlns:v="urn:schemas-microsoft-com:vml" xmlns:wp14="http://schemas.microsoft.com/office/word/2010/wordprocessingDrawing" xmlns:wp="http://schemas.openxmlformats.org/drawingml/2006/wordprocessingDrawing" xmlns:w10="urn:schemas-microsoft-com:office:word" xmlns:w="http://schemas.openxmlformats.org/wordprocessingml/2006/main" xmlns:w14="http://schemas.microsoft.com/office/word/2010/wordml" xmlns:wpg="http://schemas.microsoft.com/office/word/2010/wordprocessingGroup" xmlns:wpi="http://schemas.microsoft.com/office/word/2010/wordprocessingInk" xmlns:wne="http://schemas.microsoft.com/office/word/2006/wordml" xmlns:wps="http://schemas.microsoft.com/office/word/2010/wordprocessingShape" mc:Ignorable="w14 wp14">
   <w:p>
     <w:pPr>
       <w:pStyle w:val="Cabealho"/>
@@ -4504,6 +4986,68 @@
     <w:name w:val="hps"/>
     <w:basedOn w:val="Fontepargpadro"/>
     <w:rsid w:val="00C3194D"/>
+  </w:style>
+  <w:style w:type="character" w:styleId="Refdecomentrio">
+    <w:name w:val="annotation reference"/>
+    <w:basedOn w:val="Fontepargpadro"/>
+    <w:uiPriority w:val="99"/>
+    <w:semiHidden/>
+    <w:unhideWhenUsed/>
+    <w:rsid w:val="00460BD2"/>
+    <w:rPr>
+      <w:sz w:val="16"/>
+      <w:szCs w:val="16"/>
+    </w:rPr>
+  </w:style>
+  <w:style w:type="paragraph" w:styleId="Textodecomentrio">
+    <w:name w:val="annotation text"/>
+    <w:basedOn w:val="Normal"/>
+    <w:link w:val="TextodecomentrioChar"/>
+    <w:uiPriority w:val="99"/>
+    <w:semiHidden/>
+    <w:unhideWhenUsed/>
+    <w:rsid w:val="00460BD2"/>
+    <w:pPr>
+      <w:spacing w:line="240" w:lineRule="auto"/>
+    </w:pPr>
+  </w:style>
+  <w:style w:type="character" w:customStyle="1" w:styleId="TextodecomentrioChar">
+    <w:name w:val="Texto de comentário Char"/>
+    <w:basedOn w:val="Fontepargpadro"/>
+    <w:link w:val="Textodecomentrio"/>
+    <w:uiPriority w:val="99"/>
+    <w:semiHidden/>
+    <w:rsid w:val="00460BD2"/>
+    <w:rPr>
+      <w:lang w:eastAsia="en-US"/>
+    </w:rPr>
+  </w:style>
+  <w:style w:type="paragraph" w:styleId="Assuntodocomentrio">
+    <w:name w:val="annotation subject"/>
+    <w:basedOn w:val="Textodecomentrio"/>
+    <w:next w:val="Textodecomentrio"/>
+    <w:link w:val="AssuntodocomentrioChar"/>
+    <w:uiPriority w:val="99"/>
+    <w:semiHidden/>
+    <w:unhideWhenUsed/>
+    <w:rsid w:val="00460BD2"/>
+    <w:rPr>
+      <w:b/>
+      <w:bCs/>
+    </w:rPr>
+  </w:style>
+  <w:style w:type="character" w:customStyle="1" w:styleId="AssuntodocomentrioChar">
+    <w:name w:val="Assunto do comentário Char"/>
+    <w:basedOn w:val="TextodecomentrioChar"/>
+    <w:link w:val="Assuntodocomentrio"/>
+    <w:uiPriority w:val="99"/>
+    <w:semiHidden/>
+    <w:rsid w:val="00460BD2"/>
+    <w:rPr>
+      <w:b/>
+      <w:bCs/>
+      <w:lang w:eastAsia="en-US"/>
+    </w:rPr>
   </w:style>
 </w:styles>
 </file>
@@ -5568,7 +6112,7 @@
 </file>
 
 <file path=customXml/itemProps1.xml><?xml version="1.0" encoding="utf-8"?>
-<ds:datastoreItem xmlns:ds="http://schemas.openxmlformats.org/officeDocument/2006/customXml" ds:itemID="{60E08677-7A0F-45DF-B05D-F5EED559544D}">
+<ds:datastoreItem xmlns:ds="http://schemas.openxmlformats.org/officeDocument/2006/customXml" ds:itemID="{F659E828-B17A-41D8-8392-520954293D28}">
   <ds:schemaRefs>
     <ds:schemaRef ds:uri="http://schemas.openxmlformats.org/officeDocument/2006/bibliography"/>
   </ds:schemaRefs>

</xml_diff>

<commit_message>
2014 04 04 11:12
Edição de visar e usses
</commit_message>
<xml_diff>
--- a/A1/Vision_entrevista - Tauani.docx
+++ b/A1/Vision_entrevista - Tauani.docx
@@ -12,30 +12,20 @@
       <w:r>
         <w:t>G</w:t>
       </w:r>
-      <w:r>
-        <w:fldChar w:fldCharType="begin"/>
-      </w:r>
-      <w:r>
-        <w:instrText xml:space="preserve"> SUBJECT  \* MERGEFORMAT </w:instrText>
-      </w:r>
-      <w:r>
-        <w:fldChar w:fldCharType="separate"/>
-      </w:r>
-      <w:r>
-        <w:t xml:space="preserve">E - Sistema para </w:t>
-      </w:r>
-      <w:r>
-        <w:t>escritórios</w:t>
-      </w:r>
-      <w:r>
-        <w:rPr>
-          <w:highlight w:val="yellow"/>
-        </w:rPr>
-        <w:t>&gt;</w:t>
-      </w:r>
-      <w:r>
-        <w:fldChar w:fldCharType="end"/>
-      </w:r>
+      <w:fldSimple w:instr=" SUBJECT  \* MERGEFORMAT ">
+        <w:r>
+          <w:t xml:space="preserve">E - Sistema para </w:t>
+        </w:r>
+        <w:r>
+          <w:t>escritórios</w:t>
+        </w:r>
+        <w:r>
+          <w:rPr>
+            <w:highlight w:val="yellow"/>
+          </w:rPr>
+          <w:t>&gt;</w:t>
+        </w:r>
+      </w:fldSimple>
     </w:p>
     <w:p>
       <w:pPr>
@@ -103,27 +93,12 @@
       <w:pPr>
         <w:ind w:left="720"/>
       </w:pPr>
-      <w:commentRangeStart w:id="2"/>
-      <w:r>
-        <w:t xml:space="preserve">Desenvolver uma solução para sanar as dificuldades da </w:t>
-      </w:r>
-      <w:proofErr w:type="gramStart"/>
-      <w:r>
-        <w:t>empresa.</w:t>
-      </w:r>
-      <w:commentRangeEnd w:id="2"/>
-      <w:proofErr w:type="gramEnd"/>
       <w:r>
         <w:rPr>
           <w:rStyle w:val="Refdecomentrio"/>
         </w:rPr>
         <w:commentReference w:id="2"/>
       </w:r>
-    </w:p>
-    <w:p>
-      <w:pPr>
-        <w:ind w:left="720"/>
-      </w:pPr>
     </w:p>
     <w:p>
       <w:pPr>
@@ -354,9 +329,12 @@
             <w:pPr>
               <w:pStyle w:val="InfoBlue"/>
             </w:pPr>
+            <w:r>
+              <w:t>Aprimorar</w:t>
+            </w:r>
             <w:commentRangeStart w:id="3"/>
             <w:r>
-              <w:t>Mapear os processos de atendimento e financeiros e desenvolver um sist</w:t>
+              <w:t xml:space="preserve"> os processos de atendimento e financeiros e desenvolver um sist</w:t>
             </w:r>
             <w:r>
               <w:t xml:space="preserve">ema que sistematize essas duas áreas da </w:t>
@@ -509,9 +487,14 @@
             <w:pPr>
               <w:pStyle w:val="InfoBlue"/>
             </w:pPr>
+            <w:proofErr w:type="gramStart"/>
+            <w:r>
+              <w:t>Otimizar</w:t>
+            </w:r>
             <w:commentRangeStart w:id="10"/>
-            <w:r>
-              <w:t>Facilitar o controle do</w:t>
+            <w:proofErr w:type="gramEnd"/>
+            <w:r>
+              <w:t xml:space="preserve"> o controle do</w:t>
             </w:r>
             <w:r>
               <w:t xml:space="preserve"> negócio</w:t>
@@ -525,6 +508,9 @@
                 <w:color w:val="auto"/>
               </w:rPr>
               <w:commentReference w:id="10"/>
+            </w:r>
+            <w:r>
+              <w:t xml:space="preserve"> nos setores de atendimento e gestão </w:t>
             </w:r>
           </w:p>
         </w:tc>
@@ -703,14 +689,9 @@
               <w:t>os problemas</w:t>
             </w:r>
             <w:r>
-              <w:t xml:space="preserve"> em </w:t>
-            </w:r>
-            <w:proofErr w:type="gramStart"/>
-            <w:r>
-              <w:t>questão.</w:t>
+              <w:t xml:space="preserve"> em questão</w:t>
             </w:r>
             <w:commentRangeEnd w:id="11"/>
-            <w:proofErr w:type="gramEnd"/>
             <w:r>
               <w:rPr>
                 <w:rStyle w:val="Refdecomentrio"/>
@@ -719,6 +700,17 @@
                 <w:color w:val="auto"/>
               </w:rPr>
               <w:commentReference w:id="11"/>
+            </w:r>
+            <w:r>
+              <w:t xml:space="preserve"> ao contrario </w:t>
+            </w:r>
+            <w:proofErr w:type="gramStart"/>
+            <w:r>
+              <w:t>dos concorrente</w:t>
+            </w:r>
+            <w:proofErr w:type="gramEnd"/>
+            <w:r>
+              <w:t>.</w:t>
             </w:r>
           </w:p>
         </w:tc>
@@ -768,9 +760,12 @@
             <w:pPr>
               <w:pStyle w:val="InfoBlue"/>
             </w:pPr>
+            <w:r>
+              <w:t>E pensado para simplificar os</w:t>
+            </w:r>
             <w:commentRangeStart w:id="12"/>
             <w:r>
-              <w:t>A simplificação de processos</w:t>
+              <w:t xml:space="preserve"> processos</w:t>
             </w:r>
             <w:r>
               <w:t xml:space="preserve"> em ambos os setores</w:t>
@@ -1046,6 +1041,7 @@
               <w:pStyle w:val="InfoBlue"/>
             </w:pPr>
             <w:r>
+              <w:lastRenderedPageBreak/>
               <w:t xml:space="preserve">Aprovado </w:t>
             </w:r>
             <w:r>
@@ -1105,7 +1101,6 @@
               <w:pStyle w:val="InfoBlue"/>
             </w:pPr>
             <w:r>
-              <w:lastRenderedPageBreak/>
               <w:t>Testador</w:t>
             </w:r>
             <w:r>
@@ -1433,14 +1428,20 @@
         <w:t xml:space="preserve">Sera </w:t>
       </w:r>
       <w:r>
-        <w:t>inic</w:t>
-      </w:r>
-      <w:r>
-        <w:t xml:space="preserve">ialmente </w:t>
+        <w:t>para</w:t>
+      </w:r>
+      <w:r>
+        <w:t xml:space="preserve"> </w:t>
       </w:r>
       <w:commentRangeStart w:id="26"/>
       <w:r>
-        <w:t xml:space="preserve">atendentes e operadores de caixa e gerentes financeiro e secretários </w:t>
+        <w:t>atendentes e operadores</w:t>
+      </w:r>
+      <w:r>
+        <w:t xml:space="preserve"> de caixa e gerentes financeiro</w:t>
+      </w:r>
+      <w:r>
+        <w:t xml:space="preserve"> </w:t>
       </w:r>
       <w:commentRangeEnd w:id="26"/>
       <w:r>
@@ -1469,7 +1470,15 @@
         <w:rPr>
           <w:lang w:val="en-US"/>
         </w:rPr>
-        <w:t>How long is a task cycle? Amount of time spent in each activity? Is this changing?</w:t>
+        <w:t>How long is a task cycle? Amount of time spent in each activity</w:t>
+      </w:r>
+      <w:bookmarkStart w:id="27" w:name="_GoBack"/>
+      <w:bookmarkEnd w:id="27"/>
+      <w:r>
+        <w:rPr>
+          <w:lang w:val="en-US"/>
+        </w:rPr>
+        <w:t>? Is this changing?</w:t>
       </w:r>
     </w:p>
     <w:p>
@@ -1737,10 +1746,10 @@
       <w:pPr>
         <w:pStyle w:val="Ttulo1"/>
       </w:pPr>
-      <w:bookmarkStart w:id="27" w:name="_Toc436203387"/>
-      <w:bookmarkStart w:id="28" w:name="_Toc452813590"/>
-      <w:bookmarkStart w:id="29" w:name="_Toc512930915"/>
-      <w:bookmarkStart w:id="30" w:name="_Toc20715760"/>
+      <w:bookmarkStart w:id="28" w:name="_Toc436203387"/>
+      <w:bookmarkStart w:id="29" w:name="_Toc452813590"/>
+      <w:bookmarkStart w:id="30" w:name="_Toc512930915"/>
+      <w:bookmarkStart w:id="31" w:name="_Toc20715760"/>
       <w:bookmarkEnd w:id="17"/>
       <w:proofErr w:type="spellStart"/>
       <w:r>
@@ -1750,24 +1759,24 @@
       <w:r>
         <w:t xml:space="preserve"> Overview</w:t>
       </w:r>
-      <w:bookmarkEnd w:id="27"/>
       <w:bookmarkEnd w:id="28"/>
       <w:bookmarkEnd w:id="29"/>
       <w:bookmarkEnd w:id="30"/>
+      <w:bookmarkEnd w:id="31"/>
     </w:p>
     <w:p>
       <w:pPr>
         <w:pStyle w:val="Ttulo2"/>
       </w:pPr>
-      <w:bookmarkStart w:id="31" w:name="_Toc452813588"/>
-      <w:bookmarkStart w:id="32" w:name="_Toc512930913"/>
-      <w:bookmarkStart w:id="33" w:name="_Toc20715763"/>
+      <w:bookmarkStart w:id="32" w:name="_Toc452813588"/>
+      <w:bookmarkStart w:id="33" w:name="_Toc512930913"/>
+      <w:bookmarkStart w:id="34" w:name="_Toc20715763"/>
       <w:proofErr w:type="spellStart"/>
       <w:r>
         <w:t>Needs</w:t>
       </w:r>
-      <w:bookmarkEnd w:id="31"/>
       <w:bookmarkEnd w:id="32"/>
+      <w:bookmarkEnd w:id="33"/>
       <w:proofErr w:type="spellEnd"/>
       <w:r>
         <w:t xml:space="preserve"> </w:t>
@@ -1784,7 +1793,7 @@
       <w:r>
         <w:t>Features</w:t>
       </w:r>
-      <w:bookmarkEnd w:id="33"/>
+      <w:bookmarkEnd w:id="34"/>
       <w:proofErr w:type="spellEnd"/>
     </w:p>
     <w:p>
@@ -2226,13 +2235,12 @@
       <w:pPr>
         <w:pStyle w:val="Ttulo1"/>
       </w:pPr>
-      <w:bookmarkStart w:id="34" w:name="_Toc436203408"/>
-      <w:bookmarkStart w:id="35" w:name="_Toc452813602"/>
-      <w:bookmarkStart w:id="36" w:name="_Toc512930919"/>
-      <w:bookmarkStart w:id="37" w:name="_Toc20715765"/>
+      <w:bookmarkStart w:id="35" w:name="_Toc436203408"/>
+      <w:bookmarkStart w:id="36" w:name="_Toc452813602"/>
+      <w:bookmarkStart w:id="37" w:name="_Toc512930919"/>
+      <w:bookmarkStart w:id="38" w:name="_Toc20715765"/>
       <w:proofErr w:type="spellStart"/>
       <w:r>
-        <w:lastRenderedPageBreak/>
         <w:t>Other</w:t>
       </w:r>
       <w:proofErr w:type="spellEnd"/>
@@ -2251,10 +2259,10 @@
       <w:r>
         <w:t>Requirements</w:t>
       </w:r>
-      <w:bookmarkEnd w:id="34"/>
       <w:bookmarkEnd w:id="35"/>
       <w:bookmarkEnd w:id="36"/>
       <w:bookmarkEnd w:id="37"/>
+      <w:bookmarkEnd w:id="38"/>
       <w:proofErr w:type="spellEnd"/>
     </w:p>
     <w:p>
@@ -2324,8 +2332,8 @@
           <w:lang w:val="en-US"/>
         </w:rPr>
       </w:pPr>
-      <w:bookmarkStart w:id="38" w:name="_Toc436203413"/>
-      <w:bookmarkStart w:id="39" w:name="_Toc452813607"/>
+      <w:bookmarkStart w:id="39" w:name="_Toc436203413"/>
+      <w:bookmarkStart w:id="40" w:name="_Toc452813607"/>
       <w:r>
         <w:rPr>
           <w:lang w:val="en-US"/>
@@ -2410,8 +2418,8 @@
         </w:rPr>
         <w:t>Define the priority of these other product requirements. Include, if useful, attributes such as stability, benefit, effort, and risk.]</w:t>
       </w:r>
-      <w:bookmarkEnd w:id="38"/>
       <w:bookmarkEnd w:id="39"/>
+      <w:bookmarkEnd w:id="40"/>
     </w:p>
     <w:p>
       <w:pPr>
@@ -2699,8 +2707,6 @@
             <w:r>
               <w:t>Dados de cálculos para testes</w:t>
             </w:r>
-            <w:bookmarkStart w:id="40" w:name="_GoBack"/>
-            <w:bookmarkEnd w:id="40"/>
           </w:p>
         </w:tc>
         <w:tc>
@@ -3033,7 +3039,7 @@
               <w:rStyle w:val="Nmerodepgina"/>
               <w:noProof/>
             </w:rPr>
-            <w:t>3</w:t>
+            <w:t>2</w:t>
           </w:r>
           <w:r>
             <w:rPr>
@@ -3104,29 +3110,42 @@
           <w:tcW w:w="6379" w:type="dxa"/>
         </w:tcPr>
         <w:p>
-          <w:fldSimple w:instr=" SUBJECT  \* MERGEFORMAT ">
-            <w:r>
-              <w:rPr>
-                <w:highlight w:val="yellow"/>
-              </w:rPr>
-              <w:t>&lt;</w:t>
-            </w:r>
-            <w:r>
-              <w:t>Project S</w:t>
-            </w:r>
-            <w:r>
-              <w:t>G</w:t>
-            </w:r>
-            <w:r>
-              <w:t>E</w:t>
-            </w:r>
-            <w:r>
-              <w:rPr>
-                <w:highlight w:val="yellow"/>
-              </w:rPr>
-              <w:t>&gt;</w:t>
-            </w:r>
-          </w:fldSimple>
+          <w:r>
+            <w:fldChar w:fldCharType="begin"/>
+          </w:r>
+          <w:r>
+            <w:instrText xml:space="preserve"> SUBJECT  \* MERGEFORMAT </w:instrText>
+          </w:r>
+          <w:r>
+            <w:fldChar w:fldCharType="separate"/>
+          </w:r>
+          <w:r>
+            <w:rPr>
+              <w:highlight w:val="yellow"/>
+            </w:rPr>
+            <w:t>&lt;</w:t>
+          </w:r>
+          <w:r>
+            <w:t>Project S</w:t>
+          </w:r>
+          <w:r>
+            <w:t>G</w:t>
+          </w:r>
+          <w:r>
+            <w:t>E</w:t>
+          </w:r>
+          <w:r>
+            <w:rPr>
+              <w:highlight w:val="yellow"/>
+            </w:rPr>
+            <w:t>&gt;</w:t>
+          </w:r>
+          <w:r>
+            <w:rPr>
+              <w:highlight w:val="yellow"/>
+            </w:rPr>
+            <w:fldChar w:fldCharType="end"/>
+          </w:r>
         </w:p>
       </w:tc>
       <w:tc>
@@ -3153,21 +3172,11 @@
           <w:tcW w:w="6379" w:type="dxa"/>
         </w:tcPr>
         <w:p>
-          <w:r>
-            <w:fldChar w:fldCharType="begin"/>
-          </w:r>
-          <w:r>
-            <w:instrText xml:space="preserve"> TITLE  \* MERGEFORMAT </w:instrText>
-          </w:r>
-          <w:r>
-            <w:fldChar w:fldCharType="separate"/>
-          </w:r>
-          <w:r>
-            <w:t>Vision</w:t>
-          </w:r>
-          <w:r>
-            <w:fldChar w:fldCharType="end"/>
-          </w:r>
+          <w:fldSimple w:instr=" TITLE  \* MERGEFORMAT ">
+            <w:r>
+              <w:t>Vision</w:t>
+            </w:r>
+          </w:fldSimple>
         </w:p>
       </w:tc>
       <w:tc>
@@ -6112,7 +6121,7 @@
 </file>
 
 <file path=customXml/itemProps1.xml><?xml version="1.0" encoding="utf-8"?>
-<ds:datastoreItem xmlns:ds="http://schemas.openxmlformats.org/officeDocument/2006/customXml" ds:itemID="{F659E828-B17A-41D8-8392-520954293D28}">
+<ds:datastoreItem xmlns:ds="http://schemas.openxmlformats.org/officeDocument/2006/customXml" ds:itemID="{DE49964A-4C63-41B6-BDB7-D86DB1EE3F04}">
   <ds:schemaRefs>
     <ds:schemaRef ds:uri="http://schemas.openxmlformats.org/officeDocument/2006/bibliography"/>
   </ds:schemaRefs>

</xml_diff>

<commit_message>
2014 04 04 22:30
Revisão nos visão
</commit_message>
<xml_diff>
--- a/A1/Vision_entrevista - Tauani.docx
+++ b/A1/Vision_entrevista - Tauani.docx
@@ -1,6 +1,6 @@
 
 <file path=word/document.xml><?xml version="1.0" encoding="utf-8"?>
-<w:document xmlns:wpc="http://schemas.microsoft.com/office/word/2010/wordprocessingCanvas" xmlns:mc="http://schemas.openxmlformats.org/markup-compatibility/2006" xmlns:o="urn:schemas-microsoft-com:office:office" xmlns:r="http://schemas.openxmlformats.org/officeDocument/2006/relationships" xmlns:m="http://schemas.openxmlformats.org/officeDocument/2006/math" xmlns:v="urn:schemas-microsoft-com:vml" xmlns:wp14="http://schemas.microsoft.com/office/word/2010/wordprocessingDrawing" xmlns:wp="http://schemas.openxmlformats.org/drawingml/2006/wordprocessingDrawing" xmlns:w10="urn:schemas-microsoft-com:office:word" xmlns:w="http://schemas.openxmlformats.org/wordprocessingml/2006/main" xmlns:w14="http://schemas.microsoft.com/office/word/2010/wordml" xmlns:wpg="http://schemas.microsoft.com/office/word/2010/wordprocessingGroup" xmlns:wpi="http://schemas.microsoft.com/office/word/2010/wordprocessingInk" xmlns:wne="http://schemas.microsoft.com/office/word/2006/wordml" xmlns:wps="http://schemas.microsoft.com/office/word/2010/wordprocessingShape" mc:Ignorable="w14 wp14">
+<w:document xmlns:ve="http://schemas.openxmlformats.org/markup-compatibility/2006" xmlns:o="urn:schemas-microsoft-com:office:office" xmlns:r="http://schemas.openxmlformats.org/officeDocument/2006/relationships" xmlns:m="http://schemas.openxmlformats.org/officeDocument/2006/math" xmlns:v="urn:schemas-microsoft-com:vml" xmlns:wp="http://schemas.openxmlformats.org/drawingml/2006/wordprocessingDrawing" xmlns:w10="urn:schemas-microsoft-com:office:word" xmlns:w="http://schemas.openxmlformats.org/wordprocessingml/2006/main" xmlns:wne="http://schemas.microsoft.com/office/word/2006/wordml">
   <w:body>
     <w:p>
       <w:pPr>
@@ -12,20 +12,24 @@
       <w:r>
         <w:t>G</w:t>
       </w:r>
-      <w:fldSimple w:instr=" SUBJECT  \* MERGEFORMAT ">
-        <w:r>
-          <w:t xml:space="preserve">E - Sistema para </w:t>
-        </w:r>
-        <w:r>
-          <w:t>escritórios</w:t>
-        </w:r>
-        <w:r>
-          <w:rPr>
-            <w:highlight w:val="yellow"/>
-          </w:rPr>
-          <w:t>&gt;</w:t>
-        </w:r>
-      </w:fldSimple>
+      <w:r>
+        <w:fldChar w:fldCharType="begin"/>
+      </w:r>
+      <w:r>
+        <w:instrText xml:space="preserve"> SUBJECT  \* MERGEFORMAT </w:instrText>
+      </w:r>
+      <w:r>
+        <w:fldChar w:fldCharType="separate"/>
+      </w:r>
+      <w:r>
+        <w:t xml:space="preserve">E - Sistema para </w:t>
+      </w:r>
+      <w:r>
+        <w:t>escritórios</w:t>
+      </w:r>
+      <w:r>
+        <w:fldChar w:fldCharType="end"/>
+      </w:r>
     </w:p>
     <w:p>
       <w:pPr>
@@ -121,7 +125,7 @@
         <w:tblW w:w="0" w:type="auto"/>
         <w:tblInd w:w="828" w:type="dxa"/>
         <w:tblLayout w:type="fixed"/>
-        <w:tblLook w:val="0000" w:firstRow="0" w:lastRow="0" w:firstColumn="0" w:lastColumn="0" w:noHBand="0" w:noVBand="0"/>
+        <w:tblLook w:val="0000"/>
       </w:tblPr>
       <w:tblGrid>
         <w:gridCol w:w="2970"/>
@@ -145,8 +149,13 @@
               <w:keepNext/>
               <w:ind w:left="72"/>
             </w:pPr>
-            <w:r>
-              <w:t xml:space="preserve">The </w:t>
+            <w:proofErr w:type="spellStart"/>
+            <w:r>
+              <w:t>The</w:t>
+            </w:r>
+            <w:proofErr w:type="spellEnd"/>
+            <w:r>
+              <w:t xml:space="preserve"> </w:t>
             </w:r>
             <w:proofErr w:type="spellStart"/>
             <w:r>
@@ -374,7 +383,15 @@
       </w:r>
       <w:proofErr w:type="spellEnd"/>
       <w:r>
-        <w:t xml:space="preserve"> Position </w:t>
+        <w:t xml:space="preserve"> </w:t>
+      </w:r>
+      <w:proofErr w:type="spellStart"/>
+      <w:r>
+        <w:t>Position</w:t>
+      </w:r>
+      <w:proofErr w:type="spellEnd"/>
+      <w:r>
+        <w:t xml:space="preserve"> </w:t>
       </w:r>
       <w:proofErr w:type="spellStart"/>
       <w:r>
@@ -398,7 +415,7 @@
         <w:tblW w:w="0" w:type="auto"/>
         <w:tblInd w:w="828" w:type="dxa"/>
         <w:tblLayout w:type="fixed"/>
-        <w:tblLook w:val="0000" w:firstRow="0" w:lastRow="0" w:firstColumn="0" w:lastColumn="0" w:noHBand="0" w:noVBand="0"/>
+        <w:tblLook w:val="0000"/>
       </w:tblPr>
       <w:tblGrid>
         <w:gridCol w:w="2790"/>
@@ -446,7 +463,7 @@
             </w:r>
             <w:proofErr w:type="spellEnd"/>
             <w:r>
-              <w:t xml:space="preserve"> – escritórios de contabilidade</w:t>
+              <w:t xml:space="preserve"> – escritório de contabilidade</w:t>
             </w:r>
           </w:p>
         </w:tc>
@@ -679,8 +696,22 @@
             <w:r>
               <w:t xml:space="preserve">A solução que </w:t>
             </w:r>
-            <w:r>
-              <w:t>será implementada são</w:t>
+            <w:proofErr w:type="gramStart"/>
+            <w:r>
+              <w:t>serão</w:t>
+            </w:r>
+            <w:r>
+              <w:t xml:space="preserve"> implementada</w:t>
+            </w:r>
+            <w:r>
+              <w:t>s</w:t>
+            </w:r>
+            <w:proofErr w:type="gramEnd"/>
+            <w:r>
+              <w:t xml:space="preserve"> </w:t>
+            </w:r>
+            <w:r>
+              <w:t>como</w:t>
             </w:r>
             <w:r>
               <w:t xml:space="preserve"> uma alternativa bastante eficaz para </w:t>
@@ -689,9 +720,12 @@
               <w:t>os problemas</w:t>
             </w:r>
             <w:r>
-              <w:t xml:space="preserve"> em questão</w:t>
+              <w:t xml:space="preserve"> </w:t>
             </w:r>
             <w:commentRangeEnd w:id="11"/>
+            <w:r>
+              <w:t>do escritório</w:t>
+            </w:r>
             <w:r>
               <w:rPr>
                 <w:rStyle w:val="Refdecomentrio"/>
@@ -702,13 +736,11 @@
               <w:commentReference w:id="11"/>
             </w:r>
             <w:r>
-              <w:t xml:space="preserve"> ao contrario </w:t>
-            </w:r>
-            <w:proofErr w:type="gramStart"/>
-            <w:r>
-              <w:t>dos concorrente</w:t>
-            </w:r>
-            <w:proofErr w:type="gramEnd"/>
+              <w:t xml:space="preserve"> ao contrario dos concorrente</w:t>
+            </w:r>
+            <w:r>
+              <w:t>s</w:t>
+            </w:r>
             <w:r>
               <w:t>.</w:t>
             </w:r>
@@ -867,7 +899,7 @@
           <w:insideV w:val="single" w:sz="6" w:space="0" w:color="000000"/>
         </w:tblBorders>
         <w:tblLayout w:type="fixed"/>
-        <w:tblLook w:val="00A0" w:firstRow="1" w:lastRow="0" w:firstColumn="1" w:lastColumn="0" w:noHBand="0" w:noVBand="0"/>
+        <w:tblLook w:val="00A0"/>
       </w:tblPr>
       <w:tblGrid>
         <w:gridCol w:w="1890"/>
@@ -1850,7 +1882,7 @@
           <w:insideV w:val="single" w:sz="6" w:space="0" w:color="000000"/>
         </w:tblBorders>
         <w:tblLayout w:type="fixed"/>
-        <w:tblLook w:val="00A0" w:firstRow="1" w:lastRow="0" w:firstColumn="1" w:lastColumn="0" w:noHBand="0" w:noVBand="0"/>
+        <w:tblLook w:val="00A0"/>
       </w:tblPr>
       <w:tblGrid>
         <w:gridCol w:w="2518"/>
@@ -2450,7 +2482,7 @@
           <w:insideV w:val="single" w:sz="6" w:space="0" w:color="000000"/>
         </w:tblBorders>
         <w:tblLayout w:type="fixed"/>
-        <w:tblLook w:val="00A0" w:firstRow="1" w:lastRow="0" w:firstColumn="1" w:lastColumn="0" w:noHBand="0" w:noVBand="0"/>
+        <w:tblLook w:val="00A0"/>
       </w:tblPr>
       <w:tblGrid>
         <w:gridCol w:w="3936"/>
@@ -2749,8 +2781,8 @@
       </w:r>
     </w:p>
     <w:sectPr>
-      <w:headerReference w:type="default" r:id="rId10"/>
-      <w:footerReference w:type="default" r:id="rId11"/>
+      <w:headerReference w:type="default" r:id="rId9"/>
+      <w:footerReference w:type="default" r:id="rId10"/>
       <w:pgSz w:w="12240" w:h="15840" w:code="1"/>
       <w:pgMar w:top="1440" w:right="1440" w:bottom="1440" w:left="1440" w:header="720" w:footer="720" w:gutter="0"/>
       <w:cols w:space="720"/>
@@ -2760,7 +2792,7 @@
 </file>
 
 <file path=word/comments.xml><?xml version="1.0" encoding="utf-8"?>
-<w:comments xmlns:wpc="http://schemas.microsoft.com/office/word/2010/wordprocessingCanvas" xmlns:mc="http://schemas.openxmlformats.org/markup-compatibility/2006" xmlns:o="urn:schemas-microsoft-com:office:office" xmlns:r="http://schemas.openxmlformats.org/officeDocument/2006/relationships" xmlns:m="http://schemas.openxmlformats.org/officeDocument/2006/math" xmlns:v="urn:schemas-microsoft-com:vml" xmlns:wp14="http://schemas.microsoft.com/office/word/2010/wordprocessingDrawing" xmlns:wp="http://schemas.openxmlformats.org/drawingml/2006/wordprocessingDrawing" xmlns:w10="urn:schemas-microsoft-com:office:word" xmlns:w="http://schemas.openxmlformats.org/wordprocessingml/2006/main" xmlns:w14="http://schemas.microsoft.com/office/word/2010/wordml" xmlns:wpg="http://schemas.microsoft.com/office/word/2010/wordprocessingGroup" xmlns:wpi="http://schemas.microsoft.com/office/word/2010/wordprocessingInk" xmlns:wne="http://schemas.microsoft.com/office/word/2006/wordml" xmlns:wps="http://schemas.microsoft.com/office/word/2010/wordprocessingShape" mc:Ignorable="w14 wp14">
+<w:comments xmlns:ve="http://schemas.openxmlformats.org/markup-compatibility/2006" xmlns:o="urn:schemas-microsoft-com:office:office" xmlns:r="http://schemas.openxmlformats.org/officeDocument/2006/relationships" xmlns:m="http://schemas.openxmlformats.org/officeDocument/2006/math" xmlns:v="urn:schemas-microsoft-com:vml" xmlns:wp="http://schemas.openxmlformats.org/drawingml/2006/wordprocessingDrawing" xmlns:w10="urn:schemas-microsoft-com:office:word" xmlns:w="http://schemas.openxmlformats.org/wordprocessingml/2006/main" xmlns:wne="http://schemas.microsoft.com/office/word/2006/wordml">
   <w:comment w:id="2" w:author="Imagem" w:date="2014-03-28T11:01:00Z" w:initials="I">
     <w:p>
       <w:pPr>
@@ -2861,7 +2893,7 @@
 </file>
 
 <file path=word/endnotes.xml><?xml version="1.0" encoding="utf-8"?>
-<w:endnotes xmlns:wpc="http://schemas.microsoft.com/office/word/2010/wordprocessingCanvas" xmlns:mc="http://schemas.openxmlformats.org/markup-compatibility/2006" xmlns:o="urn:schemas-microsoft-com:office:office" xmlns:r="http://schemas.openxmlformats.org/officeDocument/2006/relationships" xmlns:m="http://schemas.openxmlformats.org/officeDocument/2006/math" xmlns:v="urn:schemas-microsoft-com:vml" xmlns:wp14="http://schemas.microsoft.com/office/word/2010/wordprocessingDrawing" xmlns:wp="http://schemas.openxmlformats.org/drawingml/2006/wordprocessingDrawing" xmlns:w10="urn:schemas-microsoft-com:office:word" xmlns:w="http://schemas.openxmlformats.org/wordprocessingml/2006/main" xmlns:w14="http://schemas.microsoft.com/office/word/2010/wordml" xmlns:wpg="http://schemas.microsoft.com/office/word/2010/wordprocessingGroup" xmlns:wpi="http://schemas.microsoft.com/office/word/2010/wordprocessingInk" xmlns:wne="http://schemas.microsoft.com/office/word/2006/wordml" xmlns:wps="http://schemas.microsoft.com/office/word/2010/wordprocessingShape" mc:Ignorable="w14 wp14">
+<w:endnotes xmlns:ve="http://schemas.openxmlformats.org/markup-compatibility/2006" xmlns:o="urn:schemas-microsoft-com:office:office" xmlns:r="http://schemas.openxmlformats.org/officeDocument/2006/relationships" xmlns:m="http://schemas.openxmlformats.org/officeDocument/2006/math" xmlns:v="urn:schemas-microsoft-com:vml" xmlns:wp="http://schemas.openxmlformats.org/drawingml/2006/wordprocessingDrawing" xmlns:w10="urn:schemas-microsoft-com:office:word" xmlns:w="http://schemas.openxmlformats.org/wordprocessingml/2006/main" xmlns:wne="http://schemas.microsoft.com/office/word/2006/wordml">
   <w:endnote w:type="separator" w:id="-1">
     <w:p>
       <w:pPr>
@@ -2886,7 +2918,7 @@
 </file>
 
 <file path=word/footer1.xml><?xml version="1.0" encoding="utf-8"?>
-<w:ftr xmlns:wpc="http://schemas.microsoft.com/office/word/2010/wordprocessingCanvas" xmlns:mc="http://schemas.openxmlformats.org/markup-compatibility/2006" xmlns:o="urn:schemas-microsoft-com:office:office" xmlns:r="http://schemas.openxmlformats.org/officeDocument/2006/relationships" xmlns:m="http://schemas.openxmlformats.org/officeDocument/2006/math" xmlns:v="urn:schemas-microsoft-com:vml" xmlns:wp14="http://schemas.microsoft.com/office/word/2010/wordprocessingDrawing" xmlns:wp="http://schemas.openxmlformats.org/drawingml/2006/wordprocessingDrawing" xmlns:w10="urn:schemas-microsoft-com:office:word" xmlns:w="http://schemas.openxmlformats.org/wordprocessingml/2006/main" xmlns:w14="http://schemas.microsoft.com/office/word/2010/wordml" xmlns:wpg="http://schemas.microsoft.com/office/word/2010/wordprocessingGroup" xmlns:wpi="http://schemas.microsoft.com/office/word/2010/wordprocessingInk" xmlns:wne="http://schemas.microsoft.com/office/word/2006/wordml" xmlns:wps="http://schemas.microsoft.com/office/word/2010/wordprocessingShape" mc:Ignorable="w14 wp14">
+<w:ftr xmlns:ve="http://schemas.openxmlformats.org/markup-compatibility/2006" xmlns:o="urn:schemas-microsoft-com:office:office" xmlns:r="http://schemas.openxmlformats.org/officeDocument/2006/relationships" xmlns:m="http://schemas.openxmlformats.org/officeDocument/2006/math" xmlns:v="urn:schemas-microsoft-com:vml" xmlns:wp="http://schemas.openxmlformats.org/drawingml/2006/wordprocessingDrawing" xmlns:w10="urn:schemas-microsoft-com:office:word" xmlns:w="http://schemas.openxmlformats.org/wordprocessingml/2006/main" xmlns:wne="http://schemas.microsoft.com/office/word/2006/wordml">
   <w:tbl>
     <w:tblPr>
       <w:tblW w:w="0" w:type="auto"/>
@@ -2899,7 +2931,7 @@
         <w:insideV w:val="single" w:sz="6" w:space="0" w:color="auto"/>
       </w:tblBorders>
       <w:tblLayout w:type="fixed"/>
-      <w:tblLook w:val="0000" w:firstRow="0" w:lastRow="0" w:firstColumn="0" w:lastColumn="0" w:noHBand="0" w:noVBand="0"/>
+      <w:tblLook w:val="0000"/>
     </w:tblPr>
     <w:tblGrid>
       <w:gridCol w:w="3162"/>
@@ -3039,7 +3071,7 @@
               <w:rStyle w:val="Nmerodepgina"/>
               <w:noProof/>
             </w:rPr>
-            <w:t>2</w:t>
+            <w:t>1</w:t>
           </w:r>
           <w:r>
             <w:rPr>
@@ -3060,7 +3092,7 @@
 </file>
 
 <file path=word/footnotes.xml><?xml version="1.0" encoding="utf-8"?>
-<w:footnotes xmlns:wpc="http://schemas.microsoft.com/office/word/2010/wordprocessingCanvas" xmlns:mc="http://schemas.openxmlformats.org/markup-compatibility/2006" xmlns:o="urn:schemas-microsoft-com:office:office" xmlns:r="http://schemas.openxmlformats.org/officeDocument/2006/relationships" xmlns:m="http://schemas.openxmlformats.org/officeDocument/2006/math" xmlns:v="urn:schemas-microsoft-com:vml" xmlns:wp14="http://schemas.microsoft.com/office/word/2010/wordprocessingDrawing" xmlns:wp="http://schemas.openxmlformats.org/drawingml/2006/wordprocessingDrawing" xmlns:w10="urn:schemas-microsoft-com:office:word" xmlns:w="http://schemas.openxmlformats.org/wordprocessingml/2006/main" xmlns:w14="http://schemas.microsoft.com/office/word/2010/wordml" xmlns:wpg="http://schemas.microsoft.com/office/word/2010/wordprocessingGroup" xmlns:wpi="http://schemas.microsoft.com/office/word/2010/wordprocessingInk" xmlns:wne="http://schemas.microsoft.com/office/word/2006/wordml" xmlns:wps="http://schemas.microsoft.com/office/word/2010/wordprocessingShape" mc:Ignorable="w14 wp14">
+<w:footnotes xmlns:ve="http://schemas.openxmlformats.org/markup-compatibility/2006" xmlns:o="urn:schemas-microsoft-com:office:office" xmlns:r="http://schemas.openxmlformats.org/officeDocument/2006/relationships" xmlns:m="http://schemas.openxmlformats.org/officeDocument/2006/math" xmlns:v="urn:schemas-microsoft-com:vml" xmlns:wp="http://schemas.openxmlformats.org/drawingml/2006/wordprocessingDrawing" xmlns:w10="urn:schemas-microsoft-com:office:word" xmlns:w="http://schemas.openxmlformats.org/wordprocessingml/2006/main" xmlns:wne="http://schemas.microsoft.com/office/word/2006/wordml">
   <w:footnote w:type="separator" w:id="-1">
     <w:p>
       <w:pPr>
@@ -3085,7 +3117,7 @@
 </file>
 
 <file path=word/header1.xml><?xml version="1.0" encoding="utf-8"?>
-<w:hdr xmlns:wpc="http://schemas.microsoft.com/office/word/2010/wordprocessingCanvas" xmlns:mc="http://schemas.openxmlformats.org/markup-compatibility/2006" xmlns:o="urn:schemas-microsoft-com:office:office" xmlns:r="http://schemas.openxmlformats.org/officeDocument/2006/relationships" xmlns:m="http://schemas.openxmlformats.org/officeDocument/2006/math" xmlns:v="urn:schemas-microsoft-com:vml" xmlns:wp14="http://schemas.microsoft.com/office/word/2010/wordprocessingDrawing" xmlns:wp="http://schemas.openxmlformats.org/drawingml/2006/wordprocessingDrawing" xmlns:w10="urn:schemas-microsoft-com:office:word" xmlns:w="http://schemas.openxmlformats.org/wordprocessingml/2006/main" xmlns:w14="http://schemas.microsoft.com/office/word/2010/wordml" xmlns:wpg="http://schemas.microsoft.com/office/word/2010/wordprocessingGroup" xmlns:wpi="http://schemas.microsoft.com/office/word/2010/wordprocessingInk" xmlns:wne="http://schemas.microsoft.com/office/word/2006/wordml" xmlns:wps="http://schemas.microsoft.com/office/word/2010/wordprocessingShape" mc:Ignorable="w14 wp14">
+<w:hdr xmlns:ve="http://schemas.openxmlformats.org/markup-compatibility/2006" xmlns:o="urn:schemas-microsoft-com:office:office" xmlns:r="http://schemas.openxmlformats.org/officeDocument/2006/relationships" xmlns:m="http://schemas.openxmlformats.org/officeDocument/2006/math" xmlns:v="urn:schemas-microsoft-com:vml" xmlns:wp="http://schemas.openxmlformats.org/drawingml/2006/wordprocessingDrawing" xmlns:w10="urn:schemas-microsoft-com:office:word" xmlns:w="http://schemas.openxmlformats.org/wordprocessingml/2006/main" xmlns:wne="http://schemas.microsoft.com/office/word/2006/wordml">
   <w:tbl>
     <w:tblPr>
       <w:tblW w:w="0" w:type="auto"/>
@@ -3098,7 +3130,7 @@
         <w:insideV w:val="single" w:sz="6" w:space="0" w:color="auto"/>
       </w:tblBorders>
       <w:tblLayout w:type="fixed"/>
-      <w:tblLook w:val="0000" w:firstRow="0" w:lastRow="0" w:firstColumn="0" w:lastColumn="0" w:noHBand="0" w:noVBand="0"/>
+      <w:tblLook w:val="0000"/>
     </w:tblPr>
     <w:tblGrid>
       <w:gridCol w:w="6379"/>
@@ -3110,42 +3142,17 @@
           <w:tcW w:w="6379" w:type="dxa"/>
         </w:tcPr>
         <w:p>
-          <w:r>
-            <w:fldChar w:fldCharType="begin"/>
-          </w:r>
-          <w:r>
-            <w:instrText xml:space="preserve"> SUBJECT  \* MERGEFORMAT </w:instrText>
-          </w:r>
-          <w:r>
-            <w:fldChar w:fldCharType="separate"/>
-          </w:r>
-          <w:r>
-            <w:rPr>
-              <w:highlight w:val="yellow"/>
-            </w:rPr>
-            <w:t>&lt;</w:t>
-          </w:r>
-          <w:r>
-            <w:t>Project S</w:t>
-          </w:r>
-          <w:r>
-            <w:t>G</w:t>
-          </w:r>
-          <w:r>
-            <w:t>E</w:t>
-          </w:r>
-          <w:r>
-            <w:rPr>
-              <w:highlight w:val="yellow"/>
-            </w:rPr>
-            <w:t>&gt;</w:t>
-          </w:r>
-          <w:r>
-            <w:rPr>
-              <w:highlight w:val="yellow"/>
-            </w:rPr>
-            <w:fldChar w:fldCharType="end"/>
-          </w:r>
+          <w:fldSimple w:instr=" SUBJECT  \* MERGEFORMAT ">
+            <w:r>
+              <w:t>Project S</w:t>
+            </w:r>
+            <w:r>
+              <w:t>G</w:t>
+            </w:r>
+            <w:r>
+              <w:t>E</w:t>
+            </w:r>
+          </w:fldSimple>
         </w:p>
       </w:tc>
       <w:tc>
@@ -3185,25 +3192,15 @@
         </w:tcPr>
         <w:p>
           <w:r>
-            <w:t xml:space="preserve">  Date:  </w:t>
+            <w:t xml:space="preserve">  Date:</w:t>
           </w:r>
+          <w:proofErr w:type="gramStart"/>
           <w:r>
-            <w:rPr>
-              <w:highlight w:val="yellow"/>
-            </w:rPr>
-            <w:t>&lt;</w:t>
+            <w:t xml:space="preserve">  </w:t>
           </w:r>
-          <w:r>
-            <w:t xml:space="preserve"> </w:t>
-          </w:r>
+          <w:proofErr w:type="gramEnd"/>
           <w:r>
             <w:t>14/03/14</w:t>
-          </w:r>
-          <w:r>
-            <w:rPr>
-              <w:highlight w:val="yellow"/>
-            </w:rPr>
-            <w:t>&gt;</w:t>
           </w:r>
         </w:p>
       </w:tc>
@@ -3218,7 +3215,7 @@
 </file>
 
 <file path=word/numbering.xml><?xml version="1.0" encoding="utf-8"?>
-<w:numbering xmlns:wpc="http://schemas.microsoft.com/office/word/2010/wordprocessingCanvas" xmlns:mc="http://schemas.openxmlformats.org/markup-compatibility/2006" xmlns:o="urn:schemas-microsoft-com:office:office" xmlns:r="http://schemas.openxmlformats.org/officeDocument/2006/relationships" xmlns:m="http://schemas.openxmlformats.org/officeDocument/2006/math" xmlns:v="urn:schemas-microsoft-com:vml" xmlns:wp14="http://schemas.microsoft.com/office/word/2010/wordprocessingDrawing" xmlns:wp="http://schemas.openxmlformats.org/drawingml/2006/wordprocessingDrawing" xmlns:w10="urn:schemas-microsoft-com:office:word" xmlns:w="http://schemas.openxmlformats.org/wordprocessingml/2006/main" xmlns:w14="http://schemas.microsoft.com/office/word/2010/wordml" xmlns:wpg="http://schemas.microsoft.com/office/word/2010/wordprocessingGroup" xmlns:wpi="http://schemas.microsoft.com/office/word/2010/wordprocessingInk" xmlns:wne="http://schemas.microsoft.com/office/word/2006/wordml" xmlns:wps="http://schemas.microsoft.com/office/word/2010/wordprocessingShape" mc:Ignorable="w14 wp14">
+<w:numbering xmlns:ve="http://schemas.openxmlformats.org/markup-compatibility/2006" xmlns:o="urn:schemas-microsoft-com:office:office" xmlns:r="http://schemas.openxmlformats.org/officeDocument/2006/relationships" xmlns:m="http://schemas.openxmlformats.org/officeDocument/2006/math" xmlns:v="urn:schemas-microsoft-com:vml" xmlns:wp="http://schemas.openxmlformats.org/drawingml/2006/wordprocessingDrawing" xmlns:w10="urn:schemas-microsoft-com:office:word" xmlns:w="http://schemas.openxmlformats.org/wordprocessingml/2006/main" xmlns:wne="http://schemas.microsoft.com/office/word/2006/wordml">
   <w:abstractNum w:abstractNumId="0">
     <w:nsid w:val="FFFFFFFB"/>
     <w:multiLevelType w:val="multilevel"/>
@@ -4185,7 +4182,7 @@
 </file>
 
 <file path=word/styles.xml><?xml version="1.0" encoding="utf-8"?>
-<w:styles xmlns:mc="http://schemas.openxmlformats.org/markup-compatibility/2006" xmlns:r="http://schemas.openxmlformats.org/officeDocument/2006/relationships" xmlns:w="http://schemas.openxmlformats.org/wordprocessingml/2006/main" xmlns:w14="http://schemas.microsoft.com/office/word/2010/wordml" mc:Ignorable="w14">
+<w:styles xmlns:r="http://schemas.openxmlformats.org/officeDocument/2006/relationships" xmlns:w="http://schemas.openxmlformats.org/wordprocessingml/2006/main">
   <w:docDefaults>
     <w:rPrDefault>
       <w:rPr>
@@ -4524,6 +4521,7 @@
     <w:uiPriority w:val="99"/>
     <w:semiHidden/>
     <w:unhideWhenUsed/>
+    <w:qFormat/>
     <w:tblPr>
       <w:tblInd w:w="0" w:type="dxa"/>
       <w:tblCellMar>
@@ -6121,7 +6119,7 @@
 </file>
 
 <file path=customXml/itemProps1.xml><?xml version="1.0" encoding="utf-8"?>
-<ds:datastoreItem xmlns:ds="http://schemas.openxmlformats.org/officeDocument/2006/customXml" ds:itemID="{DE49964A-4C63-41B6-BDB7-D86DB1EE3F04}">
+<ds:datastoreItem xmlns:ds="http://schemas.openxmlformats.org/officeDocument/2006/customXml" ds:itemID="{9BA4AB77-3DA0-462D-97C3-C90522943773}">
   <ds:schemaRefs>
     <ds:schemaRef ds:uri="http://schemas.openxmlformats.org/officeDocument/2006/bibliography"/>
   </ds:schemaRefs>

</xml_diff>